<commit_message>
Got GVGAI framework working in intellij idea
</commit_message>
<xml_diff>
--- a/Notes/Research Ethics Application Form.docx
+++ b/Notes/Research Ethics Application Form.docx
@@ -1,6 +1,6 @@
 
 <file path=word/document.xml><?xml version="1.0" encoding="utf-8"?>
-<w:document xmlns:wpc="http://schemas.microsoft.com/office/word/2010/wordprocessingCanvas" xmlns:mo="http://schemas.microsoft.com/office/mac/office/2008/main" xmlns:mc="http://schemas.openxmlformats.org/markup-compatibility/2006" xmlns:mv="urn:schemas-microsoft-com:mac:vml" xmlns:o="urn:schemas-microsoft-com:office:office" xmlns:r="http://schemas.openxmlformats.org/officeDocument/2006/relationships" xmlns:m="http://schemas.openxmlformats.org/officeDocument/2006/math" xmlns:v="urn:schemas-microsoft-com:vml" xmlns:wp14="http://schemas.microsoft.com/office/word/2010/wordprocessingDrawing" xmlns:wp="http://schemas.openxmlformats.org/drawingml/2006/wordprocessingDrawing" xmlns:w10="urn:schemas-microsoft-com:office:word" xmlns:w="http://schemas.openxmlformats.org/wordprocessingml/2006/main" xmlns:w14="http://schemas.microsoft.com/office/word/2010/wordml" xmlns:wpg="http://schemas.microsoft.com/office/word/2010/wordprocessingGroup" xmlns:wpi="http://schemas.microsoft.com/office/word/2010/wordprocessingInk" xmlns:wne="http://schemas.microsoft.com/office/word/2006/wordml" xmlns:wps="http://schemas.microsoft.com/office/word/2010/wordprocessingShape" mc:Ignorable="w14 wp14">
+<w:document xmlns:wpc="http://schemas.microsoft.com/office/word/2010/wordprocessingCanvas" xmlns:cx="http://schemas.microsoft.com/office/drawing/2014/chartex" xmlns:cx1="http://schemas.microsoft.com/office/drawing/2015/9/8/chartex" xmlns:cx2="http://schemas.microsoft.com/office/drawing/2015/10/21/chartex" xmlns:cx3="http://schemas.microsoft.com/office/drawing/2016/5/9/chartex" xmlns:cx4="http://schemas.microsoft.com/office/drawing/2016/5/10/chartex" xmlns:cx5="http://schemas.microsoft.com/office/drawing/2016/5/11/chartex" xmlns:cx6="http://schemas.microsoft.com/office/drawing/2016/5/12/chartex" xmlns:cx7="http://schemas.microsoft.com/office/drawing/2016/5/13/chartex" xmlns:cx8="http://schemas.microsoft.com/office/drawing/2016/5/14/chartex" xmlns:mc="http://schemas.openxmlformats.org/markup-compatibility/2006" xmlns:aink="http://schemas.microsoft.com/office/drawing/2016/ink" xmlns:am3d="http://schemas.microsoft.com/office/drawing/2017/model3d" xmlns:o="urn:schemas-microsoft-com:office:office" xmlns:r="http://schemas.openxmlformats.org/officeDocument/2006/relationships" xmlns:m="http://schemas.openxmlformats.org/officeDocument/2006/math" xmlns:v="urn:schemas-microsoft-com:vml" xmlns:wp14="http://schemas.microsoft.com/office/word/2010/wordprocessingDrawing" xmlns:wp="http://schemas.openxmlformats.org/drawingml/2006/wordprocessingDrawing" xmlns:w10="urn:schemas-microsoft-com:office:word" xmlns:w="http://schemas.openxmlformats.org/wordprocessingml/2006/main" xmlns:w14="http://schemas.microsoft.com/office/word/2010/wordml" xmlns:w15="http://schemas.microsoft.com/office/word/2012/wordml" xmlns:w16cid="http://schemas.microsoft.com/office/word/2016/wordml/cid" xmlns:w16se="http://schemas.microsoft.com/office/word/2015/wordml/symex" xmlns:wpg="http://schemas.microsoft.com/office/word/2010/wordprocessingGroup" xmlns:wpi="http://schemas.microsoft.com/office/word/2010/wordprocessingInk" xmlns:wne="http://schemas.microsoft.com/office/word/2006/wordml" xmlns:wps="http://schemas.microsoft.com/office/word/2010/wordprocessingShape" mc:Ignorable="w14 w15 w16se w16cid wp14">
   <w:body>
     <w:p/>
     <w:p/>
@@ -183,23 +183,13 @@
         </w:rPr>
         <w:t xml:space="preserve">1) </w:t>
       </w:r>
-      <w:proofErr w:type="gramStart"/>
       <w:r>
         <w:rPr>
           <w:rFonts w:asciiTheme="majorHAnsi" w:hAnsiTheme="majorHAnsi" w:cstheme="majorHAnsi"/>
           <w:b w:val="0"/>
           <w:szCs w:val="22"/>
         </w:rPr>
-        <w:t>declare</w:t>
-      </w:r>
-      <w:proofErr w:type="gramEnd"/>
-      <w:r>
-        <w:rPr>
-          <w:rFonts w:asciiTheme="majorHAnsi" w:hAnsiTheme="majorHAnsi" w:cstheme="majorHAnsi"/>
-          <w:b w:val="0"/>
-          <w:szCs w:val="22"/>
-        </w:rPr>
-        <w:t xml:space="preserve"> a project out</w:t>
+        <w:t>declare a project out</w:t>
       </w:r>
       <w:r>
         <w:rPr>
@@ -217,6 +207,8 @@
         </w:rPr>
         <w:t xml:space="preserve">of scope. The form incorporates a short cut for this. </w:t>
       </w:r>
+      <w:bookmarkStart w:id="0" w:name="_GoBack"/>
+      <w:bookmarkEnd w:id="0"/>
     </w:p>
     <w:p>
       <w:pPr>
@@ -246,23 +238,13 @@
         </w:rPr>
         <w:t xml:space="preserve">2) </w:t>
       </w:r>
-      <w:proofErr w:type="gramStart"/>
       <w:r>
         <w:rPr>
           <w:rFonts w:asciiTheme="majorHAnsi" w:hAnsiTheme="majorHAnsi" w:cstheme="majorHAnsi"/>
           <w:b w:val="0"/>
           <w:szCs w:val="22"/>
         </w:rPr>
-        <w:t>provide</w:t>
-      </w:r>
-      <w:proofErr w:type="gramEnd"/>
-      <w:r>
-        <w:rPr>
-          <w:rFonts w:asciiTheme="majorHAnsi" w:hAnsiTheme="majorHAnsi" w:cstheme="majorHAnsi"/>
-          <w:b w:val="0"/>
-          <w:szCs w:val="22"/>
-        </w:rPr>
-        <w:t xml:space="preserve"> more detail on ethical considerations. </w:t>
+        <w:t xml:space="preserve">provide more detail on ethical considerations. </w:t>
       </w:r>
       <w:r>
         <w:rPr>
@@ -335,21 +317,12 @@
           <w:rFonts w:asciiTheme="majorHAnsi" w:hAnsiTheme="majorHAnsi" w:cstheme="majorHAnsi"/>
         </w:rPr>
       </w:pPr>
-      <w:proofErr w:type="gramStart"/>
       <w:r>
         <w:rPr>
           <w:rFonts w:asciiTheme="majorHAnsi" w:hAnsiTheme="majorHAnsi" w:cstheme="majorHAnsi"/>
           <w:caps w:val="0"/>
         </w:rPr>
-        <w:t>directly</w:t>
-      </w:r>
-      <w:proofErr w:type="gramEnd"/>
-      <w:r>
-        <w:rPr>
-          <w:rFonts w:asciiTheme="majorHAnsi" w:hAnsiTheme="majorHAnsi" w:cstheme="majorHAnsi"/>
-          <w:caps w:val="0"/>
-        </w:rPr>
-        <w:t xml:space="preserve"> involve people in research activities, through their physical participation, eg. interviews, questionnaires, surveys, observational research, requiring the active or passive involvement of a person;</w:t>
+        <w:t>directly involve people in research activities, through their physical participation, eg. interviews, questionnaires, surveys, observational research, requiring the active or passive involvement of a person;</w:t>
       </w:r>
     </w:p>
     <w:p>
@@ -394,21 +367,12 @@
           <w:caps w:val="0"/>
         </w:rPr>
       </w:pPr>
-      <w:proofErr w:type="gramStart"/>
       <w:r>
         <w:rPr>
           <w:rFonts w:asciiTheme="majorHAnsi" w:hAnsiTheme="majorHAnsi" w:cstheme="majorHAnsi"/>
           <w:caps w:val="0"/>
         </w:rPr>
-        <w:t>involves</w:t>
-      </w:r>
-      <w:proofErr w:type="gramEnd"/>
-      <w:r>
-        <w:rPr>
-          <w:rFonts w:asciiTheme="majorHAnsi" w:hAnsiTheme="majorHAnsi" w:cstheme="majorHAnsi"/>
-          <w:caps w:val="0"/>
-        </w:rPr>
-        <w:t xml:space="preserve"> people on behalf of others (eg. legal guardians of children and the psychologically or physically impaired and supervisors of people under controlled environments (eg. prisoners, school pupils).</w:t>
+        <w:t>involves people on behalf of others (eg. legal guardians of children and the psychologically or physically impaired and supervisors of people under controlled environments (eg. prisoners, school pupils).</w:t>
       </w:r>
     </w:p>
     <w:p>
@@ -572,7 +536,6 @@
         </w:rPr>
         <w:t xml:space="preserve">. </w:t>
       </w:r>
-      <w:proofErr w:type="gramStart"/>
       <w:r>
         <w:rPr>
           <w:rFonts w:asciiTheme="majorHAnsi" w:hAnsiTheme="majorHAnsi" w:cstheme="majorHAnsi"/>
@@ -587,16 +550,7 @@
           <w:b w:val="0"/>
           <w:szCs w:val="22"/>
         </w:rPr>
-        <w:t>eading</w:t>
-      </w:r>
-      <w:proofErr w:type="gramEnd"/>
-      <w:r>
-        <w:rPr>
-          <w:rFonts w:asciiTheme="majorHAnsi" w:hAnsiTheme="majorHAnsi" w:cstheme="majorHAnsi"/>
-          <w:b w:val="0"/>
-          <w:szCs w:val="22"/>
-        </w:rPr>
-        <w:t xml:space="preserve"> to an identifiable research output, </w:t>
+        <w:t xml:space="preserve">eading to an identifiable research output, </w:t>
       </w:r>
       <w:r>
         <w:rPr>
@@ -1000,6 +954,9 @@
             <w:r>
               <w:t>Title:</w:t>
             </w:r>
+            <w:r>
+              <w:t xml:space="preserve"> Mr</w:t>
+            </w:r>
           </w:p>
           <w:p>
             <w:pPr>
@@ -1009,6 +966,9 @@
             <w:r>
               <w:t>Name:</w:t>
             </w:r>
+            <w:r>
+              <w:t xml:space="preserve"> Alastair Rayner</w:t>
+            </w:r>
           </w:p>
           <w:p>
             <w:pPr>
@@ -1017,6 +977,9 @@
             </w:pPr>
             <w:r>
               <w:t>Department:</w:t>
+            </w:r>
+            <w:r>
+              <w:t xml:space="preserve"> Games Academy (Computing for Games)</w:t>
             </w:r>
           </w:p>
         </w:tc>
@@ -1483,13 +1446,8 @@
             <w:r>
               <w:t xml:space="preserve">Does any part of the project constitute research, ie. </w:t>
             </w:r>
-            <w:proofErr w:type="gramStart"/>
-            <w:r>
-              <w:t>a</w:t>
-            </w:r>
-            <w:proofErr w:type="gramEnd"/>
-            <w:r>
-              <w:t xml:space="preserve"> process of investigation leading to new insights, effectively shared</w:t>
+            <w:r>
+              <w:t>a process of investigation leading to new insights, effectively shared</w:t>
             </w:r>
             <w:r>
               <w:t xml:space="preserve"> (</w:t>
@@ -1550,14 +1508,12 @@
             <w:r>
               <w:t xml:space="preserve"> </w:t>
             </w:r>
-            <w:proofErr w:type="gramStart"/>
             <w:r>
               <w:t>No</w:t>
             </w:r>
             <w:r>
               <w:t xml:space="preserve">     </w:t>
             </w:r>
-            <w:proofErr w:type="gramEnd"/>
             <w:r>
               <w:sym w:font="Wingdings" w:char="F071"/>
             </w:r>
@@ -1662,8 +1618,6 @@
             </w:pPr>
           </w:p>
         </w:tc>
-        <w:bookmarkStart w:id="0" w:name="_GoBack"/>
-        <w:bookmarkEnd w:id="0"/>
       </w:tr>
       <w:tr>
         <w:tc>
@@ -1695,15 +1649,7 @@
               <w:spacing w:after="0"/>
             </w:pPr>
             <w:r>
-              <w:t xml:space="preserve">Does your research involve participants of any type, ie. </w:t>
-            </w:r>
-            <w:proofErr w:type="gramStart"/>
-            <w:r>
-              <w:t>humans</w:t>
-            </w:r>
-            <w:proofErr w:type="gramEnd"/>
-            <w:r>
-              <w:t xml:space="preserve"> or animals, directly or indirectly</w:t>
+              <w:t>Does your research involve participants of any type, ie. humans or animals, directly or indirectly</w:t>
             </w:r>
             <w:r>
               <w:t>?  Review the questions in Part C as a guide</w:t>
@@ -2085,7 +2031,6 @@
               <w:spacing w:after="0"/>
             </w:pPr>
             <w:r>
-              <w:lastRenderedPageBreak/>
               <w:t>12</w:t>
             </w:r>
           </w:p>
@@ -3312,7 +3257,7 @@
 </file>
 
 <file path=word/endnotes.xml><?xml version="1.0" encoding="utf-8"?>
-<w:endnotes xmlns:wpc="http://schemas.microsoft.com/office/word/2010/wordprocessingCanvas" xmlns:mo="http://schemas.microsoft.com/office/mac/office/2008/main" xmlns:mc="http://schemas.openxmlformats.org/markup-compatibility/2006" xmlns:mv="urn:schemas-microsoft-com:mac:vml" xmlns:o="urn:schemas-microsoft-com:office:office" xmlns:r="http://schemas.openxmlformats.org/officeDocument/2006/relationships" xmlns:m="http://schemas.openxmlformats.org/officeDocument/2006/math" xmlns:v="urn:schemas-microsoft-com:vml" xmlns:wp14="http://schemas.microsoft.com/office/word/2010/wordprocessingDrawing" xmlns:wp="http://schemas.openxmlformats.org/drawingml/2006/wordprocessingDrawing" xmlns:w10="urn:schemas-microsoft-com:office:word" xmlns:w="http://schemas.openxmlformats.org/wordprocessingml/2006/main" xmlns:w14="http://schemas.microsoft.com/office/word/2010/wordml" xmlns:wpg="http://schemas.microsoft.com/office/word/2010/wordprocessingGroup" xmlns:wpi="http://schemas.microsoft.com/office/word/2010/wordprocessingInk" xmlns:wne="http://schemas.microsoft.com/office/word/2006/wordml" xmlns:wps="http://schemas.microsoft.com/office/word/2010/wordprocessingShape" mc:Ignorable="w14 wp14">
+<w:endnotes xmlns:wpc="http://schemas.microsoft.com/office/word/2010/wordprocessingCanvas" xmlns:cx="http://schemas.microsoft.com/office/drawing/2014/chartex" xmlns:cx1="http://schemas.microsoft.com/office/drawing/2015/9/8/chartex" xmlns:cx2="http://schemas.microsoft.com/office/drawing/2015/10/21/chartex" xmlns:cx3="http://schemas.microsoft.com/office/drawing/2016/5/9/chartex" xmlns:cx4="http://schemas.microsoft.com/office/drawing/2016/5/10/chartex" xmlns:cx5="http://schemas.microsoft.com/office/drawing/2016/5/11/chartex" xmlns:cx6="http://schemas.microsoft.com/office/drawing/2016/5/12/chartex" xmlns:cx7="http://schemas.microsoft.com/office/drawing/2016/5/13/chartex" xmlns:cx8="http://schemas.microsoft.com/office/drawing/2016/5/14/chartex" xmlns:mc="http://schemas.openxmlformats.org/markup-compatibility/2006" xmlns:aink="http://schemas.microsoft.com/office/drawing/2016/ink" xmlns:am3d="http://schemas.microsoft.com/office/drawing/2017/model3d" xmlns:o="urn:schemas-microsoft-com:office:office" xmlns:r="http://schemas.openxmlformats.org/officeDocument/2006/relationships" xmlns:m="http://schemas.openxmlformats.org/officeDocument/2006/math" xmlns:v="urn:schemas-microsoft-com:vml" xmlns:wp14="http://schemas.microsoft.com/office/word/2010/wordprocessingDrawing" xmlns:wp="http://schemas.openxmlformats.org/drawingml/2006/wordprocessingDrawing" xmlns:w10="urn:schemas-microsoft-com:office:word" xmlns:w="http://schemas.openxmlformats.org/wordprocessingml/2006/main" xmlns:w14="http://schemas.microsoft.com/office/word/2010/wordml" xmlns:w15="http://schemas.microsoft.com/office/word/2012/wordml" xmlns:w16cid="http://schemas.microsoft.com/office/word/2016/wordml/cid" xmlns:w16se="http://schemas.microsoft.com/office/word/2015/wordml/symex" xmlns:wpg="http://schemas.microsoft.com/office/word/2010/wordprocessingGroup" xmlns:wpi="http://schemas.microsoft.com/office/word/2010/wordprocessingInk" xmlns:wne="http://schemas.microsoft.com/office/word/2006/wordml" xmlns:wps="http://schemas.microsoft.com/office/word/2010/wordprocessingShape" mc:Ignorable="w14 w15 w16se w16cid wp14">
   <w:endnote w:type="separator" w:id="-1">
     <w:p>
       <w:r>
@@ -3331,7 +3276,7 @@
 </file>
 
 <file path=word/footer1.xml><?xml version="1.0" encoding="utf-8"?>
-<w:ftr xmlns:wpc="http://schemas.microsoft.com/office/word/2010/wordprocessingCanvas" xmlns:mo="http://schemas.microsoft.com/office/mac/office/2008/main" xmlns:mc="http://schemas.openxmlformats.org/markup-compatibility/2006" xmlns:mv="urn:schemas-microsoft-com:mac:vml" xmlns:o="urn:schemas-microsoft-com:office:office" xmlns:r="http://schemas.openxmlformats.org/officeDocument/2006/relationships" xmlns:m="http://schemas.openxmlformats.org/officeDocument/2006/math" xmlns:v="urn:schemas-microsoft-com:vml" xmlns:wp14="http://schemas.microsoft.com/office/word/2010/wordprocessingDrawing" xmlns:wp="http://schemas.openxmlformats.org/drawingml/2006/wordprocessingDrawing" xmlns:w10="urn:schemas-microsoft-com:office:word" xmlns:w="http://schemas.openxmlformats.org/wordprocessingml/2006/main" xmlns:w14="http://schemas.microsoft.com/office/word/2010/wordml" xmlns:wpg="http://schemas.microsoft.com/office/word/2010/wordprocessingGroup" xmlns:wpi="http://schemas.microsoft.com/office/word/2010/wordprocessingInk" xmlns:wne="http://schemas.microsoft.com/office/word/2006/wordml" xmlns:wps="http://schemas.microsoft.com/office/word/2010/wordprocessingShape" mc:Ignorable="w14 wp14">
+<w:ftr xmlns:wpc="http://schemas.microsoft.com/office/word/2010/wordprocessingCanvas" xmlns:cx="http://schemas.microsoft.com/office/drawing/2014/chartex" xmlns:cx1="http://schemas.microsoft.com/office/drawing/2015/9/8/chartex" xmlns:cx2="http://schemas.microsoft.com/office/drawing/2015/10/21/chartex" xmlns:cx3="http://schemas.microsoft.com/office/drawing/2016/5/9/chartex" xmlns:cx4="http://schemas.microsoft.com/office/drawing/2016/5/10/chartex" xmlns:cx5="http://schemas.microsoft.com/office/drawing/2016/5/11/chartex" xmlns:cx6="http://schemas.microsoft.com/office/drawing/2016/5/12/chartex" xmlns:cx7="http://schemas.microsoft.com/office/drawing/2016/5/13/chartex" xmlns:cx8="http://schemas.microsoft.com/office/drawing/2016/5/14/chartex" xmlns:mc="http://schemas.openxmlformats.org/markup-compatibility/2006" xmlns:aink="http://schemas.microsoft.com/office/drawing/2016/ink" xmlns:am3d="http://schemas.microsoft.com/office/drawing/2017/model3d" xmlns:o="urn:schemas-microsoft-com:office:office" xmlns:r="http://schemas.openxmlformats.org/officeDocument/2006/relationships" xmlns:m="http://schemas.openxmlformats.org/officeDocument/2006/math" xmlns:v="urn:schemas-microsoft-com:vml" xmlns:wp14="http://schemas.microsoft.com/office/word/2010/wordprocessingDrawing" xmlns:wp="http://schemas.openxmlformats.org/drawingml/2006/wordprocessingDrawing" xmlns:w10="urn:schemas-microsoft-com:office:word" xmlns:w="http://schemas.openxmlformats.org/wordprocessingml/2006/main" xmlns:w14="http://schemas.microsoft.com/office/word/2010/wordml" xmlns:w15="http://schemas.microsoft.com/office/word/2012/wordml" xmlns:w16cid="http://schemas.microsoft.com/office/word/2016/wordml/cid" xmlns:w16se="http://schemas.microsoft.com/office/word/2015/wordml/symex" xmlns:wpg="http://schemas.microsoft.com/office/word/2010/wordprocessingGroup" xmlns:wpi="http://schemas.microsoft.com/office/word/2010/wordprocessingInk" xmlns:wne="http://schemas.microsoft.com/office/word/2006/wordml" xmlns:wps="http://schemas.microsoft.com/office/word/2010/wordprocessingShape" mc:Ignorable="w14 w15 w16se w16cid wp14">
   <w:p>
     <w:pPr>
       <w:pStyle w:val="Footer"/>
@@ -3458,7 +3403,7 @@
 </file>
 
 <file path=word/footer2.xml><?xml version="1.0" encoding="utf-8"?>
-<w:ftr xmlns:wpc="http://schemas.microsoft.com/office/word/2010/wordprocessingCanvas" xmlns:mo="http://schemas.microsoft.com/office/mac/office/2008/main" xmlns:mc="http://schemas.openxmlformats.org/markup-compatibility/2006" xmlns:mv="urn:schemas-microsoft-com:mac:vml" xmlns:o="urn:schemas-microsoft-com:office:office" xmlns:r="http://schemas.openxmlformats.org/officeDocument/2006/relationships" xmlns:m="http://schemas.openxmlformats.org/officeDocument/2006/math" xmlns:v="urn:schemas-microsoft-com:vml" xmlns:wp14="http://schemas.microsoft.com/office/word/2010/wordprocessingDrawing" xmlns:wp="http://schemas.openxmlformats.org/drawingml/2006/wordprocessingDrawing" xmlns:w10="urn:schemas-microsoft-com:office:word" xmlns:w="http://schemas.openxmlformats.org/wordprocessingml/2006/main" xmlns:w14="http://schemas.microsoft.com/office/word/2010/wordml" xmlns:wpg="http://schemas.microsoft.com/office/word/2010/wordprocessingGroup" xmlns:wpi="http://schemas.microsoft.com/office/word/2010/wordprocessingInk" xmlns:wne="http://schemas.microsoft.com/office/word/2006/wordml" xmlns:wps="http://schemas.microsoft.com/office/word/2010/wordprocessingShape" mc:Ignorable="w14 wp14">
+<w:ftr xmlns:wpc="http://schemas.microsoft.com/office/word/2010/wordprocessingCanvas" xmlns:cx="http://schemas.microsoft.com/office/drawing/2014/chartex" xmlns:cx1="http://schemas.microsoft.com/office/drawing/2015/9/8/chartex" xmlns:cx2="http://schemas.microsoft.com/office/drawing/2015/10/21/chartex" xmlns:cx3="http://schemas.microsoft.com/office/drawing/2016/5/9/chartex" xmlns:cx4="http://schemas.microsoft.com/office/drawing/2016/5/10/chartex" xmlns:cx5="http://schemas.microsoft.com/office/drawing/2016/5/11/chartex" xmlns:cx6="http://schemas.microsoft.com/office/drawing/2016/5/12/chartex" xmlns:cx7="http://schemas.microsoft.com/office/drawing/2016/5/13/chartex" xmlns:cx8="http://schemas.microsoft.com/office/drawing/2016/5/14/chartex" xmlns:mc="http://schemas.openxmlformats.org/markup-compatibility/2006" xmlns:aink="http://schemas.microsoft.com/office/drawing/2016/ink" xmlns:am3d="http://schemas.microsoft.com/office/drawing/2017/model3d" xmlns:o="urn:schemas-microsoft-com:office:office" xmlns:r="http://schemas.openxmlformats.org/officeDocument/2006/relationships" xmlns:m="http://schemas.openxmlformats.org/officeDocument/2006/math" xmlns:v="urn:schemas-microsoft-com:vml" xmlns:wp14="http://schemas.microsoft.com/office/word/2010/wordprocessingDrawing" xmlns:wp="http://schemas.openxmlformats.org/drawingml/2006/wordprocessingDrawing" xmlns:w10="urn:schemas-microsoft-com:office:word" xmlns:w="http://schemas.openxmlformats.org/wordprocessingml/2006/main" xmlns:w14="http://schemas.microsoft.com/office/word/2010/wordml" xmlns:w15="http://schemas.microsoft.com/office/word/2012/wordml" xmlns:w16cid="http://schemas.microsoft.com/office/word/2016/wordml/cid" xmlns:w16se="http://schemas.microsoft.com/office/word/2015/wordml/symex" xmlns:wpg="http://schemas.microsoft.com/office/word/2010/wordprocessingGroup" xmlns:wpi="http://schemas.microsoft.com/office/word/2010/wordprocessingInk" xmlns:wne="http://schemas.microsoft.com/office/word/2006/wordml" xmlns:wps="http://schemas.microsoft.com/office/word/2010/wordprocessingShape" mc:Ignorable="w14 w15 w16se w16cid wp14">
   <w:p>
     <w:pPr>
       <w:pStyle w:val="Footer"/>
@@ -3475,7 +3420,7 @@
 </file>
 
 <file path=word/footnotes.xml><?xml version="1.0" encoding="utf-8"?>
-<w:footnotes xmlns:wpc="http://schemas.microsoft.com/office/word/2010/wordprocessingCanvas" xmlns:mo="http://schemas.microsoft.com/office/mac/office/2008/main" xmlns:mc="http://schemas.openxmlformats.org/markup-compatibility/2006" xmlns:mv="urn:schemas-microsoft-com:mac:vml" xmlns:o="urn:schemas-microsoft-com:office:office" xmlns:r="http://schemas.openxmlformats.org/officeDocument/2006/relationships" xmlns:m="http://schemas.openxmlformats.org/officeDocument/2006/math" xmlns:v="urn:schemas-microsoft-com:vml" xmlns:wp14="http://schemas.microsoft.com/office/word/2010/wordprocessingDrawing" xmlns:wp="http://schemas.openxmlformats.org/drawingml/2006/wordprocessingDrawing" xmlns:w10="urn:schemas-microsoft-com:office:word" xmlns:w="http://schemas.openxmlformats.org/wordprocessingml/2006/main" xmlns:w14="http://schemas.microsoft.com/office/word/2010/wordml" xmlns:wpg="http://schemas.microsoft.com/office/word/2010/wordprocessingGroup" xmlns:wpi="http://schemas.microsoft.com/office/word/2010/wordprocessingInk" xmlns:wne="http://schemas.microsoft.com/office/word/2006/wordml" xmlns:wps="http://schemas.microsoft.com/office/word/2010/wordprocessingShape" mc:Ignorable="w14 wp14">
+<w:footnotes xmlns:wpc="http://schemas.microsoft.com/office/word/2010/wordprocessingCanvas" xmlns:cx="http://schemas.microsoft.com/office/drawing/2014/chartex" xmlns:cx1="http://schemas.microsoft.com/office/drawing/2015/9/8/chartex" xmlns:cx2="http://schemas.microsoft.com/office/drawing/2015/10/21/chartex" xmlns:cx3="http://schemas.microsoft.com/office/drawing/2016/5/9/chartex" xmlns:cx4="http://schemas.microsoft.com/office/drawing/2016/5/10/chartex" xmlns:cx5="http://schemas.microsoft.com/office/drawing/2016/5/11/chartex" xmlns:cx6="http://schemas.microsoft.com/office/drawing/2016/5/12/chartex" xmlns:cx7="http://schemas.microsoft.com/office/drawing/2016/5/13/chartex" xmlns:cx8="http://schemas.microsoft.com/office/drawing/2016/5/14/chartex" xmlns:mc="http://schemas.openxmlformats.org/markup-compatibility/2006" xmlns:aink="http://schemas.microsoft.com/office/drawing/2016/ink" xmlns:am3d="http://schemas.microsoft.com/office/drawing/2017/model3d" xmlns:o="urn:schemas-microsoft-com:office:office" xmlns:r="http://schemas.openxmlformats.org/officeDocument/2006/relationships" xmlns:m="http://schemas.openxmlformats.org/officeDocument/2006/math" xmlns:v="urn:schemas-microsoft-com:vml" xmlns:wp14="http://schemas.microsoft.com/office/word/2010/wordprocessingDrawing" xmlns:wp="http://schemas.openxmlformats.org/drawingml/2006/wordprocessingDrawing" xmlns:w10="urn:schemas-microsoft-com:office:word" xmlns:w="http://schemas.openxmlformats.org/wordprocessingml/2006/main" xmlns:w14="http://schemas.microsoft.com/office/word/2010/wordml" xmlns:w15="http://schemas.microsoft.com/office/word/2012/wordml" xmlns:w16cid="http://schemas.microsoft.com/office/word/2016/wordml/cid" xmlns:w16se="http://schemas.microsoft.com/office/word/2015/wordml/symex" xmlns:wpg="http://schemas.microsoft.com/office/word/2010/wordprocessingGroup" xmlns:wpi="http://schemas.microsoft.com/office/word/2010/wordprocessingInk" xmlns:wne="http://schemas.microsoft.com/office/word/2006/wordml" xmlns:wps="http://schemas.microsoft.com/office/word/2010/wordprocessingShape" mc:Ignorable="w14 w15 w16se w16cid wp14">
   <w:footnote w:type="separator" w:id="-1">
     <w:p>
       <w:r>
@@ -3494,7 +3439,7 @@
 </file>
 
 <file path=word/header1.xml><?xml version="1.0" encoding="utf-8"?>
-<w:hdr xmlns:wpc="http://schemas.microsoft.com/office/word/2010/wordprocessingCanvas" xmlns:mo="http://schemas.microsoft.com/office/mac/office/2008/main" xmlns:mc="http://schemas.openxmlformats.org/markup-compatibility/2006" xmlns:mv="urn:schemas-microsoft-com:mac:vml" xmlns:o="urn:schemas-microsoft-com:office:office" xmlns:r="http://schemas.openxmlformats.org/officeDocument/2006/relationships" xmlns:m="http://schemas.openxmlformats.org/officeDocument/2006/math" xmlns:v="urn:schemas-microsoft-com:vml" xmlns:wp14="http://schemas.microsoft.com/office/word/2010/wordprocessingDrawing" xmlns:wp="http://schemas.openxmlformats.org/drawingml/2006/wordprocessingDrawing" xmlns:w10="urn:schemas-microsoft-com:office:word" xmlns:w="http://schemas.openxmlformats.org/wordprocessingml/2006/main" xmlns:w14="http://schemas.microsoft.com/office/word/2010/wordml" xmlns:wpg="http://schemas.microsoft.com/office/word/2010/wordprocessingGroup" xmlns:wpi="http://schemas.microsoft.com/office/word/2010/wordprocessingInk" xmlns:wne="http://schemas.microsoft.com/office/word/2006/wordml" xmlns:wps="http://schemas.microsoft.com/office/word/2010/wordprocessingShape" mc:Ignorable="w14 wp14">
+<w:hdr xmlns:wpc="http://schemas.microsoft.com/office/word/2010/wordprocessingCanvas" xmlns:cx="http://schemas.microsoft.com/office/drawing/2014/chartex" xmlns:cx1="http://schemas.microsoft.com/office/drawing/2015/9/8/chartex" xmlns:cx2="http://schemas.microsoft.com/office/drawing/2015/10/21/chartex" xmlns:cx3="http://schemas.microsoft.com/office/drawing/2016/5/9/chartex" xmlns:cx4="http://schemas.microsoft.com/office/drawing/2016/5/10/chartex" xmlns:cx5="http://schemas.microsoft.com/office/drawing/2016/5/11/chartex" xmlns:cx6="http://schemas.microsoft.com/office/drawing/2016/5/12/chartex" xmlns:cx7="http://schemas.microsoft.com/office/drawing/2016/5/13/chartex" xmlns:cx8="http://schemas.microsoft.com/office/drawing/2016/5/14/chartex" xmlns:mc="http://schemas.openxmlformats.org/markup-compatibility/2006" xmlns:aink="http://schemas.microsoft.com/office/drawing/2016/ink" xmlns:am3d="http://schemas.microsoft.com/office/drawing/2017/model3d" xmlns:o="urn:schemas-microsoft-com:office:office" xmlns:r="http://schemas.openxmlformats.org/officeDocument/2006/relationships" xmlns:m="http://schemas.openxmlformats.org/officeDocument/2006/math" xmlns:v="urn:schemas-microsoft-com:vml" xmlns:wp14="http://schemas.microsoft.com/office/word/2010/wordprocessingDrawing" xmlns:wp="http://schemas.openxmlformats.org/drawingml/2006/wordprocessingDrawing" xmlns:w10="urn:schemas-microsoft-com:office:word" xmlns:w="http://schemas.openxmlformats.org/wordprocessingml/2006/main" xmlns:w14="http://schemas.microsoft.com/office/word/2010/wordml" xmlns:w15="http://schemas.microsoft.com/office/word/2012/wordml" xmlns:w16cid="http://schemas.microsoft.com/office/word/2016/wordml/cid" xmlns:w16se="http://schemas.microsoft.com/office/word/2015/wordml/symex" xmlns:wpg="http://schemas.microsoft.com/office/word/2010/wordprocessingGroup" xmlns:wpi="http://schemas.microsoft.com/office/word/2010/wordprocessingInk" xmlns:wne="http://schemas.microsoft.com/office/word/2006/wordml" xmlns:wps="http://schemas.microsoft.com/office/word/2010/wordprocessingShape" mc:Ignorable="w14 w15 w16se w16cid wp14">
   <w:p>
     <w:pPr>
       <w:pStyle w:val="Header"/>
@@ -3543,7 +3488,7 @@
                       <a:effectLst/>
                       <a:extLst>
                         <a:ext uri="{C572A759-6A51-4108-AA02-DFA0A04FC94B}">
-                          <ma14:wrappingTextBoxFlag xmlns:ma14="http://schemas.microsoft.com/office/mac/drawingml/2011/main"/>
+                          <ma14:wrappingTextBoxFlag xmlns:ma14="http://schemas.microsoft.com/office/mac/drawingml/2011/main" xmlns:w="http://schemas.openxmlformats.org/wordprocessingml/2006/main" xmlns:w10="urn:schemas-microsoft-com:office:word" xmlns:v="urn:schemas-microsoft-com:vml" xmlns:o="urn:schemas-microsoft-com:office:office" xmlns:mv="urn:schemas-microsoft-com:mac:vml" xmlns:mo="http://schemas.microsoft.com/office/mac/office/2008/main" xmlns=""/>
                         </a:ext>
                       </a:extLst>
                     </wps:spPr>
@@ -3634,22 +3579,21 @@
         </mc:Choice>
         <mc:Fallback>
           <w:pict>
-            <v:shapetype id="_x0000_t202" coordsize="21600,21600" o:spt="202" path="m,l,21600r21600,l21600,xe">
+            <v:shapetype w14:anchorId="70480904" id="_x0000_t202" coordsize="21600,21600" o:spt="202" path="m,l,21600r21600,l21600,xe">
               <v:stroke joinstyle="miter"/>
               <v:path gradientshapeok="t" o:connecttype="rect"/>
             </v:shapetype>
-            <v:shape id="Text Box 7" o:spid="_x0000_s1026" type="#_x0000_t202" style="position:absolute;margin-left:82.2pt;margin-top:76.55pt;width:141.75pt;height:39.7pt;z-index:251659264;visibility:visible;mso-wrap-style:square;mso-width-percent:0;mso-height-percent:0;mso-wrap-distance-left:9pt;mso-wrap-distance-top:0;mso-wrap-distance-right:9pt;mso-wrap-distance-bottom:0;mso-position-horizontal:absolute;mso-position-horizontal-relative:page;mso-position-vertical:absolute;mso-position-vertical-relative:page;mso-width-percent:0;mso-height-percent:0;mso-width-relative:margin;mso-height-relative:margin;v-text-anchor:top" o:gfxdata="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" filled="f" stroked="f">
-              <v:path arrowok="t"/>
+            <v:shape id="Text Box 7" o:spid="_x0000_s1026" type="#_x0000_t202" style="position:absolute;margin-left:82.2pt;margin-top:76.55pt;width:141.75pt;height:39.7pt;z-index:251659264;visibility:visible;mso-wrap-style:square;mso-width-percent:0;mso-height-percent:0;mso-wrap-distance-left:9pt;mso-wrap-distance-top:0;mso-wrap-distance-right:9pt;mso-wrap-distance-bottom:0;mso-position-horizontal:absolute;mso-position-horizontal-relative:page;mso-position-vertical:absolute;mso-position-vertical-relative:page;mso-width-percent:0;mso-height-percent:0;mso-width-relative:margin;mso-height-relative:margin;v-text-anchor:top" o:gfxdata="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" filled="f" stroked="f">
               <v:textbox inset="0,0,0,0">
                 <w:txbxContent>
                   <w:p>
                     <w:r>
                       <w:rPr>
                         <w:noProof/>
-                        <w:lang w:eastAsia="en-GB"/>
+                        <w:lang w:val="en-US"/>
                       </w:rPr>
                       <w:drawing>
-                        <wp:inline distT="0" distB="0" distL="0" distR="0" wp14:anchorId="6282C9FF" wp14:editId="4E8C158D">
+                        <wp:inline distT="0" distB="0" distL="0" distR="0" wp14:anchorId="7ABF6F9A" wp14:editId="1D296BDF">
                           <wp:extent cx="1799590" cy="502285"/>
                           <wp:effectExtent l="0" t="0" r="3810" b="5715"/>
                           <wp:docPr id="8" name="Picture 8"/>
@@ -3664,7 +3608,7 @@
                                   <pic:cNvPicPr/>
                                 </pic:nvPicPr>
                                 <pic:blipFill>
-                                  <a:blip r:embed="rId2">
+                                  <a:blip r:embed="rId1">
                                     <a:extLst>
                                       <a:ext uri="{28A0092B-C50C-407E-A947-70E740481C1C}">
                                         <a14:useLocalDpi xmlns:a14="http://schemas.microsoft.com/office/drawing/2010/main" val="0"/>
@@ -3704,8 +3648,8 @@
 </file>
 
 <file path=word/numbering.xml><?xml version="1.0" encoding="utf-8"?>
-<w:numbering xmlns:wpc="http://schemas.microsoft.com/office/word/2010/wordprocessingCanvas" xmlns:mo="http://schemas.microsoft.com/office/mac/office/2008/main" xmlns:mc="http://schemas.openxmlformats.org/markup-compatibility/2006" xmlns:mv="urn:schemas-microsoft-com:mac:vml" xmlns:o="urn:schemas-microsoft-com:office:office" xmlns:r="http://schemas.openxmlformats.org/officeDocument/2006/relationships" xmlns:m="http://schemas.openxmlformats.org/officeDocument/2006/math" xmlns:v="urn:schemas-microsoft-com:vml" xmlns:wp14="http://schemas.microsoft.com/office/word/2010/wordprocessingDrawing" xmlns:wp="http://schemas.openxmlformats.org/drawingml/2006/wordprocessingDrawing" xmlns:w10="urn:schemas-microsoft-com:office:word" xmlns:w="http://schemas.openxmlformats.org/wordprocessingml/2006/main" xmlns:w14="http://schemas.microsoft.com/office/word/2010/wordml" xmlns:wpg="http://schemas.microsoft.com/office/word/2010/wordprocessingGroup" xmlns:wpi="http://schemas.microsoft.com/office/word/2010/wordprocessingInk" xmlns:wne="http://schemas.microsoft.com/office/word/2006/wordml" xmlns:wps="http://schemas.microsoft.com/office/word/2010/wordprocessingShape" mc:Ignorable="w14 wp14">
-  <w:abstractNum w:abstractNumId="0">
+<w:numbering xmlns:wpc="http://schemas.microsoft.com/office/word/2010/wordprocessingCanvas" xmlns:cx="http://schemas.microsoft.com/office/drawing/2014/chartex" xmlns:cx1="http://schemas.microsoft.com/office/drawing/2015/9/8/chartex" xmlns:cx2="http://schemas.microsoft.com/office/drawing/2015/10/21/chartex" xmlns:cx3="http://schemas.microsoft.com/office/drawing/2016/5/9/chartex" xmlns:cx4="http://schemas.microsoft.com/office/drawing/2016/5/10/chartex" xmlns:cx5="http://schemas.microsoft.com/office/drawing/2016/5/11/chartex" xmlns:cx6="http://schemas.microsoft.com/office/drawing/2016/5/12/chartex" xmlns:cx7="http://schemas.microsoft.com/office/drawing/2016/5/13/chartex" xmlns:cx8="http://schemas.microsoft.com/office/drawing/2016/5/14/chartex" xmlns:mc="http://schemas.openxmlformats.org/markup-compatibility/2006" xmlns:aink="http://schemas.microsoft.com/office/drawing/2016/ink" xmlns:am3d="http://schemas.microsoft.com/office/drawing/2017/model3d" xmlns:o="urn:schemas-microsoft-com:office:office" xmlns:r="http://schemas.openxmlformats.org/officeDocument/2006/relationships" xmlns:m="http://schemas.openxmlformats.org/officeDocument/2006/math" xmlns:v="urn:schemas-microsoft-com:vml" xmlns:wp14="http://schemas.microsoft.com/office/word/2010/wordprocessingDrawing" xmlns:wp="http://schemas.openxmlformats.org/drawingml/2006/wordprocessingDrawing" xmlns:w10="urn:schemas-microsoft-com:office:word" xmlns:w="http://schemas.openxmlformats.org/wordprocessingml/2006/main" xmlns:w14="http://schemas.microsoft.com/office/word/2010/wordml" xmlns:w15="http://schemas.microsoft.com/office/word/2012/wordml" xmlns:w16cid="http://schemas.microsoft.com/office/word/2016/wordml/cid" xmlns:w16se="http://schemas.microsoft.com/office/word/2015/wordml/symex" xmlns:wpg="http://schemas.microsoft.com/office/word/2010/wordprocessingGroup" xmlns:wpi="http://schemas.microsoft.com/office/word/2010/wordprocessingInk" xmlns:wne="http://schemas.microsoft.com/office/word/2006/wordml" xmlns:wps="http://schemas.microsoft.com/office/word/2010/wordprocessingShape" mc:Ignorable="w14 w15 w16se w16cid wp14">
+  <w:abstractNum w:abstractNumId="0" w15:restartNumberingAfterBreak="0">
     <w:nsid w:val="034800AA"/>
     <w:multiLevelType w:val="hybridMultilevel"/>
     <w:tmpl w:val="45CE7D56"/>
@@ -3794,7 +3738,7 @@
       </w:pPr>
     </w:lvl>
   </w:abstractNum>
-  <w:abstractNum w:abstractNumId="1">
+  <w:abstractNum w:abstractNumId="1" w15:restartNumberingAfterBreak="0">
     <w:nsid w:val="07421766"/>
     <w:multiLevelType w:val="hybridMultilevel"/>
     <w:tmpl w:val="AABEA85A"/>
@@ -3914,7 +3858,7 @@
       </w:pPr>
     </w:lvl>
   </w:abstractNum>
-  <w:abstractNum w:abstractNumId="2">
+  <w:abstractNum w:abstractNumId="2" w15:restartNumberingAfterBreak="0">
     <w:nsid w:val="155C1E27"/>
     <w:multiLevelType w:val="hybridMultilevel"/>
     <w:tmpl w:val="BAF6DE2A"/>
@@ -4030,7 +3974,7 @@
       </w:pPr>
     </w:lvl>
   </w:abstractNum>
-  <w:abstractNum w:abstractNumId="3">
+  <w:abstractNum w:abstractNumId="3" w15:restartNumberingAfterBreak="0">
     <w:nsid w:val="1F512EB5"/>
     <w:multiLevelType w:val="hybridMultilevel"/>
     <w:tmpl w:val="2F8EE1F8"/>
@@ -4143,7 +4087,7 @@
       </w:rPr>
     </w:lvl>
   </w:abstractNum>
-  <w:abstractNum w:abstractNumId="4">
+  <w:abstractNum w:abstractNumId="4" w15:restartNumberingAfterBreak="0">
     <w:nsid w:val="21EF7C29"/>
     <w:multiLevelType w:val="hybridMultilevel"/>
     <w:tmpl w:val="239EE20C"/>
@@ -4229,7 +4173,7 @@
       </w:pPr>
     </w:lvl>
   </w:abstractNum>
-  <w:abstractNum w:abstractNumId="5">
+  <w:abstractNum w:abstractNumId="5" w15:restartNumberingAfterBreak="0">
     <w:nsid w:val="29AD0772"/>
     <w:multiLevelType w:val="hybridMultilevel"/>
     <w:tmpl w:val="6478EF6C"/>
@@ -4345,7 +4289,7 @@
       </w:pPr>
     </w:lvl>
   </w:abstractNum>
-  <w:abstractNum w:abstractNumId="6">
+  <w:abstractNum w:abstractNumId="6" w15:restartNumberingAfterBreak="0">
     <w:nsid w:val="2B175190"/>
     <w:multiLevelType w:val="hybridMultilevel"/>
     <w:tmpl w:val="015EB52E"/>
@@ -4432,7 +4376,7 @@
       </w:pPr>
     </w:lvl>
   </w:abstractNum>
-  <w:abstractNum w:abstractNumId="7">
+  <w:abstractNum w:abstractNumId="7" w15:restartNumberingAfterBreak="0">
     <w:nsid w:val="2E505E17"/>
     <w:multiLevelType w:val="hybridMultilevel"/>
     <w:tmpl w:val="BC2090AE"/>
@@ -4545,7 +4489,7 @@
       </w:rPr>
     </w:lvl>
   </w:abstractNum>
-  <w:abstractNum w:abstractNumId="8">
+  <w:abstractNum w:abstractNumId="8" w15:restartNumberingAfterBreak="0">
     <w:nsid w:val="31066B99"/>
     <w:multiLevelType w:val="hybridMultilevel"/>
     <w:tmpl w:val="76E4784A"/>
@@ -4634,7 +4578,7 @@
       </w:pPr>
     </w:lvl>
   </w:abstractNum>
-  <w:abstractNum w:abstractNumId="9">
+  <w:abstractNum w:abstractNumId="9" w15:restartNumberingAfterBreak="0">
     <w:nsid w:val="33EF08D3"/>
     <w:multiLevelType w:val="hybridMultilevel"/>
     <w:tmpl w:val="6A744298"/>
@@ -4746,7 +4690,7 @@
       </w:rPr>
     </w:lvl>
   </w:abstractNum>
-  <w:abstractNum w:abstractNumId="10">
+  <w:abstractNum w:abstractNumId="10" w15:restartNumberingAfterBreak="0">
     <w:nsid w:val="33F0482C"/>
     <w:multiLevelType w:val="hybridMultilevel"/>
     <w:tmpl w:val="F90E3BC4"/>
@@ -4862,7 +4806,7 @@
       </w:pPr>
     </w:lvl>
   </w:abstractNum>
-  <w:abstractNum w:abstractNumId="11">
+  <w:abstractNum w:abstractNumId="11" w15:restartNumberingAfterBreak="0">
     <w:nsid w:val="370B4E12"/>
     <w:multiLevelType w:val="hybridMultilevel"/>
     <w:tmpl w:val="95324114"/>
@@ -4951,7 +4895,7 @@
       </w:pPr>
     </w:lvl>
   </w:abstractNum>
-  <w:abstractNum w:abstractNumId="12">
+  <w:abstractNum w:abstractNumId="12" w15:restartNumberingAfterBreak="0">
     <w:nsid w:val="37D11B72"/>
     <w:multiLevelType w:val="hybridMultilevel"/>
     <w:tmpl w:val="52DC1B88"/>
@@ -5040,7 +4984,7 @@
       </w:pPr>
     </w:lvl>
   </w:abstractNum>
-  <w:abstractNum w:abstractNumId="13">
+  <w:abstractNum w:abstractNumId="13" w15:restartNumberingAfterBreak="0">
     <w:nsid w:val="3C10030B"/>
     <w:multiLevelType w:val="hybridMultilevel"/>
     <w:tmpl w:val="40543F72"/>
@@ -5129,7 +5073,7 @@
       </w:pPr>
     </w:lvl>
   </w:abstractNum>
-  <w:abstractNum w:abstractNumId="14">
+  <w:abstractNum w:abstractNumId="14" w15:restartNumberingAfterBreak="0">
     <w:nsid w:val="3DA40EBD"/>
     <w:multiLevelType w:val="hybridMultilevel"/>
     <w:tmpl w:val="82B865A6"/>
@@ -5218,7 +5162,7 @@
       </w:pPr>
     </w:lvl>
   </w:abstractNum>
-  <w:abstractNum w:abstractNumId="15">
+  <w:abstractNum w:abstractNumId="15" w15:restartNumberingAfterBreak="0">
     <w:nsid w:val="3FFE372C"/>
     <w:multiLevelType w:val="hybridMultilevel"/>
     <w:tmpl w:val="0A746044"/>
@@ -5307,7 +5251,7 @@
       </w:pPr>
     </w:lvl>
   </w:abstractNum>
-  <w:abstractNum w:abstractNumId="16">
+  <w:abstractNum w:abstractNumId="16" w15:restartNumberingAfterBreak="0">
     <w:nsid w:val="451C1659"/>
     <w:multiLevelType w:val="hybridMultilevel"/>
     <w:tmpl w:val="1C5AF934"/>
@@ -5396,7 +5340,7 @@
       </w:pPr>
     </w:lvl>
   </w:abstractNum>
-  <w:abstractNum w:abstractNumId="17">
+  <w:abstractNum w:abstractNumId="17" w15:restartNumberingAfterBreak="0">
     <w:nsid w:val="5A7805DC"/>
     <w:multiLevelType w:val="hybridMultilevel"/>
     <w:tmpl w:val="74BA6ABA"/>
@@ -5485,7 +5429,7 @@
       </w:pPr>
     </w:lvl>
   </w:abstractNum>
-  <w:abstractNum w:abstractNumId="18">
+  <w:abstractNum w:abstractNumId="18" w15:restartNumberingAfterBreak="0">
     <w:nsid w:val="63E17A3B"/>
     <w:multiLevelType w:val="multilevel"/>
     <w:tmpl w:val="8B9A05E0"/>
@@ -5571,7 +5515,7 @@
       </w:pPr>
     </w:lvl>
   </w:abstractNum>
-  <w:abstractNum w:abstractNumId="19">
+  <w:abstractNum w:abstractNumId="19" w15:restartNumberingAfterBreak="0">
     <w:nsid w:val="74581F9B"/>
     <w:multiLevelType w:val="hybridMultilevel"/>
     <w:tmpl w:val="5992CD22"/>
@@ -5661,7 +5605,7 @@
       </w:pPr>
     </w:lvl>
   </w:abstractNum>
-  <w:abstractNum w:abstractNumId="20">
+  <w:abstractNum w:abstractNumId="20" w15:restartNumberingAfterBreak="0">
     <w:nsid w:val="7CDC5B70"/>
     <w:multiLevelType w:val="hybridMultilevel"/>
     <w:tmpl w:val="80769132"/>
@@ -5750,7 +5694,7 @@
       </w:pPr>
     </w:lvl>
   </w:abstractNum>
-  <w:abstractNum w:abstractNumId="21">
+  <w:abstractNum w:abstractNumId="21" w15:restartNumberingAfterBreak="0">
     <w:nsid w:val="7EA30682"/>
     <w:multiLevelType w:val="hybridMultilevel"/>
     <w:tmpl w:val="92B23036"/>
@@ -5963,7 +5907,7 @@
 </file>
 
 <file path=word/styles.xml><?xml version="1.0" encoding="utf-8"?>
-<w:styles xmlns:mc="http://schemas.openxmlformats.org/markup-compatibility/2006" xmlns:r="http://schemas.openxmlformats.org/officeDocument/2006/relationships" xmlns:w="http://schemas.openxmlformats.org/wordprocessingml/2006/main" xmlns:w14="http://schemas.microsoft.com/office/word/2010/wordml" mc:Ignorable="w14">
+<w:styles xmlns:mc="http://schemas.openxmlformats.org/markup-compatibility/2006" xmlns:r="http://schemas.openxmlformats.org/officeDocument/2006/relationships" xmlns:w="http://schemas.openxmlformats.org/wordprocessingml/2006/main" xmlns:w14="http://schemas.microsoft.com/office/word/2010/wordml" xmlns:w15="http://schemas.microsoft.com/office/word/2012/wordml" xmlns:w16cid="http://schemas.microsoft.com/office/word/2016/wordml/cid" xmlns:w16se="http://schemas.microsoft.com/office/word/2015/wordml/symex" mc:Ignorable="w14 w15 w16se w16cid">
   <w:docDefaults>
     <w:rPrDefault>
       <w:rPr>
@@ -5975,144 +5919,377 @@
     </w:rPrDefault>
     <w:pPrDefault/>
   </w:docDefaults>
-  <w:latentStyles w:defLockedState="0" w:defUIPriority="99" w:defSemiHidden="1" w:defUnhideWhenUsed="1" w:defQFormat="0" w:count="276">
-    <w:lsdException w:name="Normal" w:semiHidden="0" w:uiPriority="0" w:unhideWhenUsed="0" w:qFormat="1"/>
-    <w:lsdException w:name="heading 1" w:semiHidden="0" w:uiPriority="9" w:unhideWhenUsed="0" w:qFormat="1"/>
-    <w:lsdException w:name="heading 2" w:uiPriority="9" w:qFormat="1"/>
-    <w:lsdException w:name="heading 3" w:uiPriority="9" w:qFormat="1"/>
-    <w:lsdException w:name="heading 4" w:uiPriority="9" w:qFormat="1"/>
-    <w:lsdException w:name="heading 5" w:uiPriority="9" w:qFormat="1"/>
-    <w:lsdException w:name="heading 6" w:uiPriority="9" w:qFormat="1"/>
-    <w:lsdException w:name="heading 7" w:uiPriority="9" w:qFormat="1"/>
-    <w:lsdException w:name="heading 8" w:uiPriority="9" w:qFormat="1"/>
-    <w:lsdException w:name="heading 9" w:uiPriority="9" w:qFormat="1"/>
-    <w:lsdException w:name="toc 1" w:uiPriority="39"/>
-    <w:lsdException w:name="toc 2" w:uiPriority="39"/>
-    <w:lsdException w:name="toc 3" w:uiPriority="39"/>
-    <w:lsdException w:name="toc 4" w:uiPriority="39"/>
-    <w:lsdException w:name="toc 5" w:uiPriority="39"/>
-    <w:lsdException w:name="toc 6" w:uiPriority="39"/>
-    <w:lsdException w:name="toc 7" w:uiPriority="39"/>
-    <w:lsdException w:name="toc 8" w:uiPriority="39"/>
-    <w:lsdException w:name="toc 9" w:uiPriority="39"/>
-    <w:lsdException w:name="caption" w:uiPriority="35" w:qFormat="1"/>
-    <w:lsdException w:name="Title" w:semiHidden="0" w:uiPriority="10" w:unhideWhenUsed="0" w:qFormat="1"/>
-    <w:lsdException w:name="Default Paragraph Font" w:uiPriority="1"/>
-    <w:lsdException w:name="Subtitle" w:semiHidden="0" w:uiPriority="11" w:unhideWhenUsed="0" w:qFormat="1"/>
-    <w:lsdException w:name="Strong" w:semiHidden="0" w:uiPriority="22" w:unhideWhenUsed="0" w:qFormat="1"/>
-    <w:lsdException w:name="Emphasis" w:semiHidden="0" w:uiPriority="20" w:unhideWhenUsed="0" w:qFormat="1"/>
-    <w:lsdException w:name="Table Grid" w:semiHidden="0" w:uiPriority="59" w:unhideWhenUsed="0"/>
-    <w:lsdException w:name="Placeholder Text" w:unhideWhenUsed="0"/>
-    <w:lsdException w:name="No Spacing" w:semiHidden="0" w:uiPriority="1" w:unhideWhenUsed="0" w:qFormat="1"/>
-    <w:lsdException w:name="Light Shading" w:semiHidden="0" w:uiPriority="60" w:unhideWhenUsed="0"/>
-    <w:lsdException w:name="Light List" w:semiHidden="0" w:uiPriority="61" w:unhideWhenUsed="0"/>
-    <w:lsdException w:name="Light Grid" w:semiHidden="0" w:uiPriority="62" w:unhideWhenUsed="0"/>
-    <w:lsdException w:name="Medium Shading 1" w:semiHidden="0" w:uiPriority="63" w:unhideWhenUsed="0"/>
-    <w:lsdException w:name="Medium Shading 2" w:semiHidden="0" w:uiPriority="64" w:unhideWhenUsed="0"/>
-    <w:lsdException w:name="Medium List 1" w:semiHidden="0" w:uiPriority="65" w:unhideWhenUsed="0"/>
-    <w:lsdException w:name="Medium List 2" w:semiHidden="0" w:uiPriority="66" w:unhideWhenUsed="0"/>
-    <w:lsdException w:name="Medium Grid 1" w:semiHidden="0" w:uiPriority="67" w:unhideWhenUsed="0"/>
-    <w:lsdException w:name="Medium Grid 2" w:semiHidden="0" w:uiPriority="68" w:unhideWhenUsed="0"/>
-    <w:lsdException w:name="Medium Grid 3" w:semiHidden="0" w:uiPriority="69" w:unhideWhenUsed="0"/>
-    <w:lsdException w:name="Dark List" w:semiHidden="0" w:uiPriority="70" w:unhideWhenUsed="0"/>
-    <w:lsdException w:name="Colorful Shading" w:semiHidden="0" w:uiPriority="71" w:unhideWhenUsed="0"/>
-    <w:lsdException w:name="Colorful List" w:semiHidden="0" w:uiPriority="72" w:unhideWhenUsed="0"/>
-    <w:lsdException w:name="Colorful Grid" w:semiHidden="0" w:uiPriority="73" w:unhideWhenUsed="0"/>
-    <w:lsdException w:name="Light Shading Accent 1" w:semiHidden="0" w:uiPriority="60" w:unhideWhenUsed="0"/>
-    <w:lsdException w:name="Light List Accent 1" w:semiHidden="0" w:uiPriority="61" w:unhideWhenUsed="0"/>
-    <w:lsdException w:name="Light Grid Accent 1" w:semiHidden="0" w:uiPriority="62" w:unhideWhenUsed="0"/>
-    <w:lsdException w:name="Medium Shading 1 Accent 1" w:semiHidden="0" w:uiPriority="63" w:unhideWhenUsed="0"/>
-    <w:lsdException w:name="Medium Shading 2 Accent 1" w:semiHidden="0" w:uiPriority="64" w:unhideWhenUsed="0"/>
-    <w:lsdException w:name="Medium List 1 Accent 1" w:semiHidden="0" w:uiPriority="65" w:unhideWhenUsed="0"/>
-    <w:lsdException w:name="Revision" w:unhideWhenUsed="0"/>
-    <w:lsdException w:name="List Paragraph" w:semiHidden="0" w:uiPriority="34" w:unhideWhenUsed="0" w:qFormat="1"/>
-    <w:lsdException w:name="Quote" w:semiHidden="0" w:uiPriority="29" w:unhideWhenUsed="0" w:qFormat="1"/>
-    <w:lsdException w:name="Intense Quote" w:semiHidden="0" w:uiPriority="30" w:unhideWhenUsed="0" w:qFormat="1"/>
-    <w:lsdException w:name="Medium List 2 Accent 1" w:semiHidden="0" w:uiPriority="66" w:unhideWhenUsed="0"/>
-    <w:lsdException w:name="Medium Grid 1 Accent 1" w:semiHidden="0" w:uiPriority="67" w:unhideWhenUsed="0"/>
-    <w:lsdException w:name="Medium Grid 2 Accent 1" w:semiHidden="0" w:uiPriority="68" w:unhideWhenUsed="0"/>
-    <w:lsdException w:name="Medium Grid 3 Accent 1" w:semiHidden="0" w:uiPriority="69" w:unhideWhenUsed="0"/>
-    <w:lsdException w:name="Dark List Accent 1" w:semiHidden="0" w:uiPriority="70" w:unhideWhenUsed="0"/>
-    <w:lsdException w:name="Colorful Shading Accent 1" w:semiHidden="0" w:uiPriority="71" w:unhideWhenUsed="0"/>
-    <w:lsdException w:name="Colorful List Accent 1" w:semiHidden="0" w:uiPriority="72" w:unhideWhenUsed="0"/>
-    <w:lsdException w:name="Colorful Grid Accent 1" w:semiHidden="0" w:uiPriority="73" w:unhideWhenUsed="0"/>
-    <w:lsdException w:name="Light Shading Accent 2" w:semiHidden="0" w:uiPriority="60" w:unhideWhenUsed="0"/>
-    <w:lsdException w:name="Light List Accent 2" w:semiHidden="0" w:uiPriority="61" w:unhideWhenUsed="0"/>
-    <w:lsdException w:name="Light Grid Accent 2" w:semiHidden="0" w:uiPriority="62" w:unhideWhenUsed="0"/>
-    <w:lsdException w:name="Medium Shading 1 Accent 2" w:semiHidden="0" w:uiPriority="63" w:unhideWhenUsed="0"/>
-    <w:lsdException w:name="Medium Shading 2 Accent 2" w:semiHidden="0" w:uiPriority="64" w:unhideWhenUsed="0"/>
-    <w:lsdException w:name="Medium List 1 Accent 2" w:semiHidden="0" w:uiPriority="65" w:unhideWhenUsed="0"/>
-    <w:lsdException w:name="Medium List 2 Accent 2" w:semiHidden="0" w:uiPriority="66" w:unhideWhenUsed="0"/>
-    <w:lsdException w:name="Medium Grid 1 Accent 2" w:semiHidden="0" w:uiPriority="67" w:unhideWhenUsed="0"/>
-    <w:lsdException w:name="Medium Grid 2 Accent 2" w:semiHidden="0" w:uiPriority="68" w:unhideWhenUsed="0"/>
-    <w:lsdException w:name="Medium Grid 3 Accent 2" w:semiHidden="0" w:uiPriority="69" w:unhideWhenUsed="0"/>
-    <w:lsdException w:name="Dark List Accent 2" w:semiHidden="0" w:uiPriority="70" w:unhideWhenUsed="0"/>
-    <w:lsdException w:name="Colorful Shading Accent 2" w:semiHidden="0" w:uiPriority="71" w:unhideWhenUsed="0"/>
-    <w:lsdException w:name="Colorful List Accent 2" w:semiHidden="0" w:uiPriority="72" w:unhideWhenUsed="0"/>
-    <w:lsdException w:name="Colorful Grid Accent 2" w:semiHidden="0" w:uiPriority="73" w:unhideWhenUsed="0"/>
-    <w:lsdException w:name="Light Shading Accent 3" w:semiHidden="0" w:uiPriority="60" w:unhideWhenUsed="0"/>
-    <w:lsdException w:name="Light List Accent 3" w:semiHidden="0" w:uiPriority="61" w:unhideWhenUsed="0"/>
-    <w:lsdException w:name="Light Grid Accent 3" w:semiHidden="0" w:uiPriority="62" w:unhideWhenUsed="0"/>
-    <w:lsdException w:name="Medium Shading 1 Accent 3" w:semiHidden="0" w:uiPriority="63" w:unhideWhenUsed="0"/>
-    <w:lsdException w:name="Medium Shading 2 Accent 3" w:semiHidden="0" w:uiPriority="64" w:unhideWhenUsed="0"/>
-    <w:lsdException w:name="Medium List 1 Accent 3" w:semiHidden="0" w:uiPriority="65" w:unhideWhenUsed="0"/>
-    <w:lsdException w:name="Medium List 2 Accent 3" w:semiHidden="0" w:uiPriority="66" w:unhideWhenUsed="0"/>
-    <w:lsdException w:name="Medium Grid 1 Accent 3" w:semiHidden="0" w:uiPriority="67" w:unhideWhenUsed="0"/>
-    <w:lsdException w:name="Medium Grid 2 Accent 3" w:semiHidden="0" w:uiPriority="68" w:unhideWhenUsed="0"/>
-    <w:lsdException w:name="Medium Grid 3 Accent 3" w:semiHidden="0" w:uiPriority="69" w:unhideWhenUsed="0"/>
-    <w:lsdException w:name="Dark List Accent 3" w:semiHidden="0" w:uiPriority="70" w:unhideWhenUsed="0"/>
-    <w:lsdException w:name="Colorful Shading Accent 3" w:semiHidden="0" w:uiPriority="71" w:unhideWhenUsed="0"/>
-    <w:lsdException w:name="Colorful List Accent 3" w:semiHidden="0" w:uiPriority="72" w:unhideWhenUsed="0"/>
-    <w:lsdException w:name="Colorful Grid Accent 3" w:semiHidden="0" w:uiPriority="73" w:unhideWhenUsed="0"/>
-    <w:lsdException w:name="Light Shading Accent 4" w:semiHidden="0" w:uiPriority="60" w:unhideWhenUsed="0"/>
-    <w:lsdException w:name="Light List Accent 4" w:semiHidden="0" w:uiPriority="61" w:unhideWhenUsed="0"/>
-    <w:lsdException w:name="Light Grid Accent 4" w:semiHidden="0" w:uiPriority="62" w:unhideWhenUsed="0"/>
-    <w:lsdException w:name="Medium Shading 1 Accent 4" w:semiHidden="0" w:uiPriority="63" w:unhideWhenUsed="0"/>
-    <w:lsdException w:name="Medium Shading 2 Accent 4" w:semiHidden="0" w:uiPriority="64" w:unhideWhenUsed="0"/>
-    <w:lsdException w:name="Medium List 1 Accent 4" w:semiHidden="0" w:uiPriority="65" w:unhideWhenUsed="0"/>
-    <w:lsdException w:name="Medium List 2 Accent 4" w:semiHidden="0" w:uiPriority="66" w:unhideWhenUsed="0"/>
-    <w:lsdException w:name="Medium Grid 1 Accent 4" w:semiHidden="0" w:uiPriority="67" w:unhideWhenUsed="0"/>
-    <w:lsdException w:name="Medium Grid 2 Accent 4" w:semiHidden="0" w:uiPriority="68" w:unhideWhenUsed="0"/>
-    <w:lsdException w:name="Medium Grid 3 Accent 4" w:semiHidden="0" w:uiPriority="69" w:unhideWhenUsed="0"/>
-    <w:lsdException w:name="Dark List Accent 4" w:semiHidden="0" w:uiPriority="70" w:unhideWhenUsed="0"/>
-    <w:lsdException w:name="Colorful Shading Accent 4" w:semiHidden="0" w:uiPriority="71" w:unhideWhenUsed="0"/>
-    <w:lsdException w:name="Colorful List Accent 4" w:semiHidden="0" w:uiPriority="72" w:unhideWhenUsed="0"/>
-    <w:lsdException w:name="Colorful Grid Accent 4" w:semiHidden="0" w:uiPriority="73" w:unhideWhenUsed="0"/>
-    <w:lsdException w:name="Light Shading Accent 5" w:semiHidden="0" w:uiPriority="60" w:unhideWhenUsed="0"/>
-    <w:lsdException w:name="Light List Accent 5" w:semiHidden="0" w:uiPriority="61" w:unhideWhenUsed="0"/>
-    <w:lsdException w:name="Light Grid Accent 5" w:semiHidden="0" w:uiPriority="62" w:unhideWhenUsed="0"/>
-    <w:lsdException w:name="Medium Shading 1 Accent 5" w:semiHidden="0" w:uiPriority="63" w:unhideWhenUsed="0"/>
-    <w:lsdException w:name="Medium Shading 2 Accent 5" w:semiHidden="0" w:uiPriority="64" w:unhideWhenUsed="0"/>
-    <w:lsdException w:name="Medium List 1 Accent 5" w:semiHidden="0" w:uiPriority="65" w:unhideWhenUsed="0"/>
-    <w:lsdException w:name="Medium List 2 Accent 5" w:semiHidden="0" w:uiPriority="66" w:unhideWhenUsed="0"/>
-    <w:lsdException w:name="Medium Grid 1 Accent 5" w:semiHidden="0" w:uiPriority="67" w:unhideWhenUsed="0"/>
-    <w:lsdException w:name="Medium Grid 2 Accent 5" w:semiHidden="0" w:uiPriority="68" w:unhideWhenUsed="0"/>
-    <w:lsdException w:name="Medium Grid 3 Accent 5" w:semiHidden="0" w:uiPriority="69" w:unhideWhenUsed="0"/>
-    <w:lsdException w:name="Dark List Accent 5" w:semiHidden="0" w:uiPriority="70" w:unhideWhenUsed="0"/>
-    <w:lsdException w:name="Colorful Shading Accent 5" w:semiHidden="0" w:uiPriority="71" w:unhideWhenUsed="0"/>
-    <w:lsdException w:name="Colorful List Accent 5" w:semiHidden="0" w:uiPriority="72" w:unhideWhenUsed="0"/>
-    <w:lsdException w:name="Colorful Grid Accent 5" w:semiHidden="0" w:uiPriority="73" w:unhideWhenUsed="0"/>
-    <w:lsdException w:name="Light Shading Accent 6" w:semiHidden="0" w:uiPriority="60" w:unhideWhenUsed="0"/>
-    <w:lsdException w:name="Light List Accent 6" w:semiHidden="0" w:uiPriority="61" w:unhideWhenUsed="0"/>
-    <w:lsdException w:name="Light Grid Accent 6" w:semiHidden="0" w:uiPriority="62" w:unhideWhenUsed="0"/>
-    <w:lsdException w:name="Medium Shading 1 Accent 6" w:semiHidden="0" w:uiPriority="63" w:unhideWhenUsed="0"/>
-    <w:lsdException w:name="Medium Shading 2 Accent 6" w:semiHidden="0" w:uiPriority="64" w:unhideWhenUsed="0"/>
-    <w:lsdException w:name="Medium List 1 Accent 6" w:semiHidden="0" w:uiPriority="65" w:unhideWhenUsed="0"/>
-    <w:lsdException w:name="Medium List 2 Accent 6" w:semiHidden="0" w:uiPriority="66" w:unhideWhenUsed="0"/>
-    <w:lsdException w:name="Medium Grid 1 Accent 6" w:semiHidden="0" w:uiPriority="67" w:unhideWhenUsed="0"/>
-    <w:lsdException w:name="Medium Grid 2 Accent 6" w:semiHidden="0" w:uiPriority="68" w:unhideWhenUsed="0"/>
-    <w:lsdException w:name="Medium Grid 3 Accent 6" w:semiHidden="0" w:uiPriority="69" w:unhideWhenUsed="0"/>
-    <w:lsdException w:name="Dark List Accent 6" w:semiHidden="0" w:uiPriority="70" w:unhideWhenUsed="0"/>
-    <w:lsdException w:name="Colorful Shading Accent 6" w:semiHidden="0" w:uiPriority="71" w:unhideWhenUsed="0"/>
-    <w:lsdException w:name="Colorful List Accent 6" w:semiHidden="0" w:uiPriority="72" w:unhideWhenUsed="0"/>
-    <w:lsdException w:name="Colorful Grid Accent 6" w:semiHidden="0" w:uiPriority="73" w:unhideWhenUsed="0"/>
-    <w:lsdException w:name="Subtle Emphasis" w:semiHidden="0" w:uiPriority="19" w:unhideWhenUsed="0" w:qFormat="1"/>
-    <w:lsdException w:name="Intense Emphasis" w:semiHidden="0" w:uiPriority="21" w:unhideWhenUsed="0" w:qFormat="1"/>
-    <w:lsdException w:name="Subtle Reference" w:semiHidden="0" w:uiPriority="31" w:unhideWhenUsed="0" w:qFormat="1"/>
-    <w:lsdException w:name="Intense Reference" w:semiHidden="0" w:uiPriority="32" w:unhideWhenUsed="0" w:qFormat="1"/>
-    <w:lsdException w:name="Book Title" w:semiHidden="0" w:uiPriority="33" w:unhideWhenUsed="0" w:qFormat="1"/>
-    <w:lsdException w:name="Bibliography" w:uiPriority="37"/>
-    <w:lsdException w:name="TOC Heading" w:uiPriority="39" w:qFormat="1"/>
+  <w:latentStyles w:defLockedState="0" w:defUIPriority="99" w:defSemiHidden="0" w:defUnhideWhenUsed="0" w:defQFormat="0" w:count="375">
+    <w:lsdException w:name="Normal" w:uiPriority="0" w:qFormat="1"/>
+    <w:lsdException w:name="heading 1" w:uiPriority="9" w:qFormat="1"/>
+    <w:lsdException w:name="heading 2" w:semiHidden="1" w:uiPriority="9" w:unhideWhenUsed="1" w:qFormat="1"/>
+    <w:lsdException w:name="heading 3" w:semiHidden="1" w:uiPriority="9" w:unhideWhenUsed="1" w:qFormat="1"/>
+    <w:lsdException w:name="heading 4" w:semiHidden="1" w:uiPriority="9" w:unhideWhenUsed="1" w:qFormat="1"/>
+    <w:lsdException w:name="heading 5" w:semiHidden="1" w:uiPriority="9" w:unhideWhenUsed="1" w:qFormat="1"/>
+    <w:lsdException w:name="heading 6" w:semiHidden="1" w:uiPriority="9" w:unhideWhenUsed="1" w:qFormat="1"/>
+    <w:lsdException w:name="heading 7" w:semiHidden="1" w:uiPriority="9" w:unhideWhenUsed="1" w:qFormat="1"/>
+    <w:lsdException w:name="heading 8" w:semiHidden="1" w:uiPriority="9" w:unhideWhenUsed="1" w:qFormat="1"/>
+    <w:lsdException w:name="heading 9" w:semiHidden="1" w:uiPriority="9" w:unhideWhenUsed="1" w:qFormat="1"/>
+    <w:lsdException w:name="index 1" w:semiHidden="1" w:unhideWhenUsed="1"/>
+    <w:lsdException w:name="index 2" w:semiHidden="1" w:unhideWhenUsed="1"/>
+    <w:lsdException w:name="index 3" w:semiHidden="1" w:unhideWhenUsed="1"/>
+    <w:lsdException w:name="index 4" w:semiHidden="1" w:unhideWhenUsed="1"/>
+    <w:lsdException w:name="index 5" w:semiHidden="1" w:unhideWhenUsed="1"/>
+    <w:lsdException w:name="index 6" w:semiHidden="1" w:unhideWhenUsed="1"/>
+    <w:lsdException w:name="index 7" w:semiHidden="1" w:unhideWhenUsed="1"/>
+    <w:lsdException w:name="index 8" w:semiHidden="1" w:unhideWhenUsed="1"/>
+    <w:lsdException w:name="index 9" w:semiHidden="1" w:unhideWhenUsed="1"/>
+    <w:lsdException w:name="toc 1" w:semiHidden="1" w:uiPriority="39" w:unhideWhenUsed="1"/>
+    <w:lsdException w:name="toc 2" w:semiHidden="1" w:uiPriority="39" w:unhideWhenUsed="1"/>
+    <w:lsdException w:name="toc 3" w:semiHidden="1" w:uiPriority="39" w:unhideWhenUsed="1"/>
+    <w:lsdException w:name="toc 4" w:semiHidden="1" w:uiPriority="39" w:unhideWhenUsed="1"/>
+    <w:lsdException w:name="toc 5" w:semiHidden="1" w:uiPriority="39" w:unhideWhenUsed="1"/>
+    <w:lsdException w:name="toc 6" w:semiHidden="1" w:uiPriority="39" w:unhideWhenUsed="1"/>
+    <w:lsdException w:name="toc 7" w:semiHidden="1" w:uiPriority="39" w:unhideWhenUsed="1"/>
+    <w:lsdException w:name="toc 8" w:semiHidden="1" w:uiPriority="39" w:unhideWhenUsed="1"/>
+    <w:lsdException w:name="toc 9" w:semiHidden="1" w:uiPriority="39" w:unhideWhenUsed="1"/>
+    <w:lsdException w:name="Normal Indent" w:semiHidden="1" w:unhideWhenUsed="1"/>
+    <w:lsdException w:name="footnote text" w:semiHidden="1" w:unhideWhenUsed="1"/>
+    <w:lsdException w:name="annotation text" w:semiHidden="1" w:unhideWhenUsed="1"/>
+    <w:lsdException w:name="header" w:semiHidden="1" w:unhideWhenUsed="1"/>
+    <w:lsdException w:name="footer" w:semiHidden="1" w:unhideWhenUsed="1"/>
+    <w:lsdException w:name="index heading" w:semiHidden="1" w:unhideWhenUsed="1"/>
+    <w:lsdException w:name="caption" w:semiHidden="1" w:uiPriority="35" w:unhideWhenUsed="1" w:qFormat="1"/>
+    <w:lsdException w:name="table of figures" w:semiHidden="1" w:unhideWhenUsed="1"/>
+    <w:lsdException w:name="envelope address" w:semiHidden="1" w:unhideWhenUsed="1"/>
+    <w:lsdException w:name="envelope return" w:semiHidden="1" w:unhideWhenUsed="1"/>
+    <w:lsdException w:name="footnote reference" w:semiHidden="1" w:unhideWhenUsed="1"/>
+    <w:lsdException w:name="annotation reference" w:semiHidden="1" w:unhideWhenUsed="1"/>
+    <w:lsdException w:name="line number" w:semiHidden="1" w:unhideWhenUsed="1"/>
+    <w:lsdException w:name="page number" w:semiHidden="1" w:unhideWhenUsed="1"/>
+    <w:lsdException w:name="endnote reference" w:semiHidden="1" w:unhideWhenUsed="1"/>
+    <w:lsdException w:name="endnote text" w:semiHidden="1" w:unhideWhenUsed="1"/>
+    <w:lsdException w:name="table of authorities" w:semiHidden="1" w:unhideWhenUsed="1"/>
+    <w:lsdException w:name="macro" w:semiHidden="1" w:unhideWhenUsed="1"/>
+    <w:lsdException w:name="toa heading" w:semiHidden="1" w:unhideWhenUsed="1"/>
+    <w:lsdException w:name="List" w:semiHidden="1" w:unhideWhenUsed="1"/>
+    <w:lsdException w:name="List Bullet" w:semiHidden="1" w:unhideWhenUsed="1"/>
+    <w:lsdException w:name="List Number" w:semiHidden="1" w:unhideWhenUsed="1"/>
+    <w:lsdException w:name="List 2" w:semiHidden="1" w:unhideWhenUsed="1"/>
+    <w:lsdException w:name="List 3" w:semiHidden="1" w:unhideWhenUsed="1"/>
+    <w:lsdException w:name="List 4" w:semiHidden="1" w:unhideWhenUsed="1"/>
+    <w:lsdException w:name="List 5" w:semiHidden="1" w:unhideWhenUsed="1"/>
+    <w:lsdException w:name="List Bullet 2" w:semiHidden="1" w:unhideWhenUsed="1"/>
+    <w:lsdException w:name="List Bullet 3" w:semiHidden="1" w:unhideWhenUsed="1"/>
+    <w:lsdException w:name="List Bullet 4" w:semiHidden="1" w:unhideWhenUsed="1"/>
+    <w:lsdException w:name="List Bullet 5" w:semiHidden="1" w:unhideWhenUsed="1"/>
+    <w:lsdException w:name="List Number 2" w:semiHidden="1" w:unhideWhenUsed="1"/>
+    <w:lsdException w:name="List Number 3" w:semiHidden="1" w:unhideWhenUsed="1"/>
+    <w:lsdException w:name="List Number 4" w:semiHidden="1" w:unhideWhenUsed="1"/>
+    <w:lsdException w:name="List Number 5" w:semiHidden="1" w:unhideWhenUsed="1"/>
+    <w:lsdException w:name="Title" w:uiPriority="10" w:qFormat="1"/>
+    <w:lsdException w:name="Closing" w:semiHidden="1" w:unhideWhenUsed="1"/>
+    <w:lsdException w:name="Signature" w:semiHidden="1" w:unhideWhenUsed="1"/>
+    <w:lsdException w:name="Default Paragraph Font" w:semiHidden="1" w:uiPriority="1" w:unhideWhenUsed="1"/>
+    <w:lsdException w:name="Body Text" w:semiHidden="1" w:unhideWhenUsed="1"/>
+    <w:lsdException w:name="Body Text Indent" w:semiHidden="1" w:unhideWhenUsed="1"/>
+    <w:lsdException w:name="List Continue" w:semiHidden="1" w:unhideWhenUsed="1"/>
+    <w:lsdException w:name="List Continue 2" w:semiHidden="1" w:unhideWhenUsed="1"/>
+    <w:lsdException w:name="List Continue 3" w:semiHidden="1" w:unhideWhenUsed="1"/>
+    <w:lsdException w:name="List Continue 4" w:semiHidden="1" w:unhideWhenUsed="1"/>
+    <w:lsdException w:name="List Continue 5" w:semiHidden="1" w:unhideWhenUsed="1"/>
+    <w:lsdException w:name="Message Header" w:semiHidden="1" w:unhideWhenUsed="1"/>
+    <w:lsdException w:name="Subtitle" w:uiPriority="11" w:qFormat="1"/>
+    <w:lsdException w:name="Salutation" w:semiHidden="1" w:unhideWhenUsed="1"/>
+    <w:lsdException w:name="Date" w:semiHidden="1" w:unhideWhenUsed="1"/>
+    <w:lsdException w:name="Body Text First Indent" w:semiHidden="1" w:unhideWhenUsed="1"/>
+    <w:lsdException w:name="Body Text First Indent 2" w:semiHidden="1" w:unhideWhenUsed="1"/>
+    <w:lsdException w:name="Note Heading" w:semiHidden="1" w:unhideWhenUsed="1"/>
+    <w:lsdException w:name="Body Text 2" w:semiHidden="1" w:unhideWhenUsed="1"/>
+    <w:lsdException w:name="Body Text 3" w:semiHidden="1" w:unhideWhenUsed="1"/>
+    <w:lsdException w:name="Body Text Indent 2" w:semiHidden="1" w:unhideWhenUsed="1"/>
+    <w:lsdException w:name="Body Text Indent 3" w:semiHidden="1" w:unhideWhenUsed="1"/>
+    <w:lsdException w:name="Block Text" w:semiHidden="1" w:unhideWhenUsed="1"/>
+    <w:lsdException w:name="Hyperlink" w:semiHidden="1" w:unhideWhenUsed="1"/>
+    <w:lsdException w:name="FollowedHyperlink" w:semiHidden="1" w:unhideWhenUsed="1"/>
+    <w:lsdException w:name="Strong" w:uiPriority="22" w:qFormat="1"/>
+    <w:lsdException w:name="Emphasis" w:uiPriority="20" w:qFormat="1"/>
+    <w:lsdException w:name="Document Map" w:semiHidden="1" w:unhideWhenUsed="1"/>
+    <w:lsdException w:name="Plain Text" w:semiHidden="1" w:unhideWhenUsed="1"/>
+    <w:lsdException w:name="E-mail Signature" w:semiHidden="1" w:unhideWhenUsed="1"/>
+    <w:lsdException w:name="HTML Top of Form" w:semiHidden="1" w:unhideWhenUsed="1"/>
+    <w:lsdException w:name="HTML Bottom of Form" w:semiHidden="1" w:unhideWhenUsed="1"/>
+    <w:lsdException w:name="Normal (Web)" w:semiHidden="1" w:unhideWhenUsed="1"/>
+    <w:lsdException w:name="HTML Acronym" w:semiHidden="1" w:unhideWhenUsed="1"/>
+    <w:lsdException w:name="HTML Address" w:semiHidden="1" w:unhideWhenUsed="1"/>
+    <w:lsdException w:name="HTML Cite" w:semiHidden="1" w:unhideWhenUsed="1"/>
+    <w:lsdException w:name="HTML Code" w:semiHidden="1" w:unhideWhenUsed="1"/>
+    <w:lsdException w:name="HTML Definition" w:semiHidden="1" w:unhideWhenUsed="1"/>
+    <w:lsdException w:name="HTML Keyboard" w:semiHidden="1" w:unhideWhenUsed="1"/>
+    <w:lsdException w:name="HTML Preformatted" w:semiHidden="1" w:unhideWhenUsed="1"/>
+    <w:lsdException w:name="HTML Sample" w:semiHidden="1" w:unhideWhenUsed="1"/>
+    <w:lsdException w:name="HTML Typewriter" w:semiHidden="1" w:unhideWhenUsed="1"/>
+    <w:lsdException w:name="HTML Variable" w:semiHidden="1" w:unhideWhenUsed="1"/>
+    <w:lsdException w:name="Normal Table" w:semiHidden="1" w:unhideWhenUsed="1"/>
+    <w:lsdException w:name="annotation subject" w:semiHidden="1" w:unhideWhenUsed="1"/>
+    <w:lsdException w:name="No List" w:semiHidden="1" w:unhideWhenUsed="1"/>
+    <w:lsdException w:name="Outline List 1" w:semiHidden="1" w:unhideWhenUsed="1"/>
+    <w:lsdException w:name="Outline List 2" w:semiHidden="1" w:unhideWhenUsed="1"/>
+    <w:lsdException w:name="Outline List 3" w:semiHidden="1" w:unhideWhenUsed="1"/>
+    <w:lsdException w:name="Table Simple 1" w:semiHidden="1" w:unhideWhenUsed="1"/>
+    <w:lsdException w:name="Table Simple 2" w:semiHidden="1" w:unhideWhenUsed="1"/>
+    <w:lsdException w:name="Table Simple 3" w:semiHidden="1" w:unhideWhenUsed="1"/>
+    <w:lsdException w:name="Table Classic 1" w:semiHidden="1" w:unhideWhenUsed="1"/>
+    <w:lsdException w:name="Table Classic 2" w:semiHidden="1" w:unhideWhenUsed="1"/>
+    <w:lsdException w:name="Table Classic 3" w:semiHidden="1" w:unhideWhenUsed="1"/>
+    <w:lsdException w:name="Table Classic 4" w:semiHidden="1" w:unhideWhenUsed="1"/>
+    <w:lsdException w:name="Table Colorful 1" w:semiHidden="1" w:unhideWhenUsed="1"/>
+    <w:lsdException w:name="Table Colorful 2" w:semiHidden="1" w:unhideWhenUsed="1"/>
+    <w:lsdException w:name="Table Colorful 3" w:semiHidden="1" w:unhideWhenUsed="1"/>
+    <w:lsdException w:name="Table Columns 1" w:semiHidden="1" w:unhideWhenUsed="1"/>
+    <w:lsdException w:name="Table Columns 2" w:semiHidden="1" w:unhideWhenUsed="1"/>
+    <w:lsdException w:name="Table Columns 3" w:semiHidden="1" w:unhideWhenUsed="1"/>
+    <w:lsdException w:name="Table Columns 4" w:semiHidden="1" w:unhideWhenUsed="1"/>
+    <w:lsdException w:name="Table Columns 5" w:semiHidden="1" w:unhideWhenUsed="1"/>
+    <w:lsdException w:name="Table Grid 1" w:semiHidden="1" w:unhideWhenUsed="1"/>
+    <w:lsdException w:name="Table Grid 2" w:semiHidden="1" w:unhideWhenUsed="1"/>
+    <w:lsdException w:name="Table Grid 3" w:semiHidden="1" w:unhideWhenUsed="1"/>
+    <w:lsdException w:name="Table Grid 4" w:semiHidden="1" w:unhideWhenUsed="1"/>
+    <w:lsdException w:name="Table Grid 5" w:semiHidden="1" w:unhideWhenUsed="1"/>
+    <w:lsdException w:name="Table Grid 6" w:semiHidden="1" w:unhideWhenUsed="1"/>
+    <w:lsdException w:name="Table Grid 7" w:semiHidden="1" w:unhideWhenUsed="1"/>
+    <w:lsdException w:name="Table Grid 8" w:semiHidden="1" w:unhideWhenUsed="1"/>
+    <w:lsdException w:name="Table List 1" w:semiHidden="1" w:unhideWhenUsed="1"/>
+    <w:lsdException w:name="Table List 2" w:semiHidden="1" w:unhideWhenUsed="1"/>
+    <w:lsdException w:name="Table List 3" w:semiHidden="1" w:unhideWhenUsed="1"/>
+    <w:lsdException w:name="Table List 4" w:semiHidden="1" w:unhideWhenUsed="1"/>
+    <w:lsdException w:name="Table List 5" w:semiHidden="1" w:unhideWhenUsed="1"/>
+    <w:lsdException w:name="Table List 6" w:semiHidden="1" w:unhideWhenUsed="1"/>
+    <w:lsdException w:name="Table List 7" w:semiHidden="1" w:unhideWhenUsed="1"/>
+    <w:lsdException w:name="Table List 8" w:semiHidden="1" w:unhideWhenUsed="1"/>
+    <w:lsdException w:name="Table 3D effects 1" w:semiHidden="1" w:unhideWhenUsed="1"/>
+    <w:lsdException w:name="Table 3D effects 2" w:semiHidden="1" w:unhideWhenUsed="1"/>
+    <w:lsdException w:name="Table 3D effects 3" w:semiHidden="1" w:unhideWhenUsed="1"/>
+    <w:lsdException w:name="Table Contemporary" w:semiHidden="1" w:unhideWhenUsed="1"/>
+    <w:lsdException w:name="Table Elegant" w:semiHidden="1" w:unhideWhenUsed="1"/>
+    <w:lsdException w:name="Table Professional" w:semiHidden="1" w:unhideWhenUsed="1"/>
+    <w:lsdException w:name="Table Subtle 1" w:semiHidden="1" w:unhideWhenUsed="1"/>
+    <w:lsdException w:name="Table Subtle 2" w:semiHidden="1" w:unhideWhenUsed="1"/>
+    <w:lsdException w:name="Table Web 1" w:semiHidden="1" w:unhideWhenUsed="1"/>
+    <w:lsdException w:name="Table Web 2" w:semiHidden="1" w:unhideWhenUsed="1"/>
+    <w:lsdException w:name="Table Web 3" w:semiHidden="1" w:unhideWhenUsed="1"/>
+    <w:lsdException w:name="Balloon Text" w:semiHidden="1" w:unhideWhenUsed="1"/>
+    <w:lsdException w:name="Table Grid" w:uiPriority="59"/>
+    <w:lsdException w:name="Table Theme" w:semiHidden="1" w:unhideWhenUsed="1"/>
+    <w:lsdException w:name="Placeholder Text" w:semiHidden="1"/>
+    <w:lsdException w:name="No Spacing" w:uiPriority="1" w:qFormat="1"/>
+    <w:lsdException w:name="Light Shading" w:uiPriority="60"/>
+    <w:lsdException w:name="Light List" w:uiPriority="61"/>
+    <w:lsdException w:name="Light Grid" w:uiPriority="62"/>
+    <w:lsdException w:name="Medium Shading 1" w:uiPriority="63"/>
+    <w:lsdException w:name="Medium Shading 2" w:uiPriority="64"/>
+    <w:lsdException w:name="Medium List 1" w:uiPriority="65"/>
+    <w:lsdException w:name="Medium List 2" w:uiPriority="66"/>
+    <w:lsdException w:name="Medium Grid 1" w:uiPriority="67"/>
+    <w:lsdException w:name="Medium Grid 2" w:uiPriority="68"/>
+    <w:lsdException w:name="Medium Grid 3" w:uiPriority="69"/>
+    <w:lsdException w:name="Dark List" w:uiPriority="70"/>
+    <w:lsdException w:name="Colorful Shading" w:uiPriority="71"/>
+    <w:lsdException w:name="Colorful List" w:uiPriority="72"/>
+    <w:lsdException w:name="Colorful Grid" w:uiPriority="73"/>
+    <w:lsdException w:name="Light Shading Accent 1" w:uiPriority="60"/>
+    <w:lsdException w:name="Light List Accent 1" w:uiPriority="61"/>
+    <w:lsdException w:name="Light Grid Accent 1" w:uiPriority="62"/>
+    <w:lsdException w:name="Medium Shading 1 Accent 1" w:uiPriority="63"/>
+    <w:lsdException w:name="Medium Shading 2 Accent 1" w:uiPriority="64"/>
+    <w:lsdException w:name="Medium List 1 Accent 1" w:uiPriority="65"/>
+    <w:lsdException w:name="Revision" w:semiHidden="1"/>
+    <w:lsdException w:name="List Paragraph" w:uiPriority="34" w:qFormat="1"/>
+    <w:lsdException w:name="Quote" w:uiPriority="29" w:qFormat="1"/>
+    <w:lsdException w:name="Intense Quote" w:uiPriority="30" w:qFormat="1"/>
+    <w:lsdException w:name="Medium List 2 Accent 1" w:uiPriority="66"/>
+    <w:lsdException w:name="Medium Grid 1 Accent 1" w:uiPriority="67"/>
+    <w:lsdException w:name="Medium Grid 2 Accent 1" w:uiPriority="68"/>
+    <w:lsdException w:name="Medium Grid 3 Accent 1" w:uiPriority="69"/>
+    <w:lsdException w:name="Dark List Accent 1" w:uiPriority="70"/>
+    <w:lsdException w:name="Colorful Shading Accent 1" w:uiPriority="71"/>
+    <w:lsdException w:name="Colorful List Accent 1" w:uiPriority="72"/>
+    <w:lsdException w:name="Colorful Grid Accent 1" w:uiPriority="73"/>
+    <w:lsdException w:name="Light Shading Accent 2" w:uiPriority="60"/>
+    <w:lsdException w:name="Light List Accent 2" w:uiPriority="61"/>
+    <w:lsdException w:name="Light Grid Accent 2" w:uiPriority="62"/>
+    <w:lsdException w:name="Medium Shading 1 Accent 2" w:uiPriority="63"/>
+    <w:lsdException w:name="Medium Shading 2 Accent 2" w:uiPriority="64"/>
+    <w:lsdException w:name="Medium List 1 Accent 2" w:uiPriority="65"/>
+    <w:lsdException w:name="Medium List 2 Accent 2" w:uiPriority="66"/>
+    <w:lsdException w:name="Medium Grid 1 Accent 2" w:uiPriority="67"/>
+    <w:lsdException w:name="Medium Grid 2 Accent 2" w:uiPriority="68"/>
+    <w:lsdException w:name="Medium Grid 3 Accent 2" w:uiPriority="69"/>
+    <w:lsdException w:name="Dark List Accent 2" w:uiPriority="70"/>
+    <w:lsdException w:name="Colorful Shading Accent 2" w:uiPriority="71"/>
+    <w:lsdException w:name="Colorful List Accent 2" w:uiPriority="72"/>
+    <w:lsdException w:name="Colorful Grid Accent 2" w:uiPriority="73"/>
+    <w:lsdException w:name="Light Shading Accent 3" w:uiPriority="60"/>
+    <w:lsdException w:name="Light List Accent 3" w:uiPriority="61"/>
+    <w:lsdException w:name="Light Grid Accent 3" w:uiPriority="62"/>
+    <w:lsdException w:name="Medium Shading 1 Accent 3" w:uiPriority="63"/>
+    <w:lsdException w:name="Medium Shading 2 Accent 3" w:uiPriority="64"/>
+    <w:lsdException w:name="Medium List 1 Accent 3" w:uiPriority="65"/>
+    <w:lsdException w:name="Medium List 2 Accent 3" w:uiPriority="66"/>
+    <w:lsdException w:name="Medium Grid 1 Accent 3" w:uiPriority="67"/>
+    <w:lsdException w:name="Medium Grid 2 Accent 3" w:uiPriority="68"/>
+    <w:lsdException w:name="Medium Grid 3 Accent 3" w:uiPriority="69"/>
+    <w:lsdException w:name="Dark List Accent 3" w:uiPriority="70"/>
+    <w:lsdException w:name="Colorful Shading Accent 3" w:uiPriority="71"/>
+    <w:lsdException w:name="Colorful List Accent 3" w:uiPriority="72"/>
+    <w:lsdException w:name="Colorful Grid Accent 3" w:uiPriority="73"/>
+    <w:lsdException w:name="Light Shading Accent 4" w:uiPriority="60"/>
+    <w:lsdException w:name="Light List Accent 4" w:uiPriority="61"/>
+    <w:lsdException w:name="Light Grid Accent 4" w:uiPriority="62"/>
+    <w:lsdException w:name="Medium Shading 1 Accent 4" w:uiPriority="63"/>
+    <w:lsdException w:name="Medium Shading 2 Accent 4" w:uiPriority="64"/>
+    <w:lsdException w:name="Medium List 1 Accent 4" w:uiPriority="65"/>
+    <w:lsdException w:name="Medium List 2 Accent 4" w:uiPriority="66"/>
+    <w:lsdException w:name="Medium Grid 1 Accent 4" w:uiPriority="67"/>
+    <w:lsdException w:name="Medium Grid 2 Accent 4" w:uiPriority="68"/>
+    <w:lsdException w:name="Medium Grid 3 Accent 4" w:uiPriority="69"/>
+    <w:lsdException w:name="Dark List Accent 4" w:uiPriority="70"/>
+    <w:lsdException w:name="Colorful Shading Accent 4" w:uiPriority="71"/>
+    <w:lsdException w:name="Colorful List Accent 4" w:uiPriority="72"/>
+    <w:lsdException w:name="Colorful Grid Accent 4" w:uiPriority="73"/>
+    <w:lsdException w:name="Light Shading Accent 5" w:uiPriority="60"/>
+    <w:lsdException w:name="Light List Accent 5" w:uiPriority="61"/>
+    <w:lsdException w:name="Light Grid Accent 5" w:uiPriority="62"/>
+    <w:lsdException w:name="Medium Shading 1 Accent 5" w:uiPriority="63"/>
+    <w:lsdException w:name="Medium Shading 2 Accent 5" w:uiPriority="64"/>
+    <w:lsdException w:name="Medium List 1 Accent 5" w:uiPriority="65"/>
+    <w:lsdException w:name="Medium List 2 Accent 5" w:uiPriority="66"/>
+    <w:lsdException w:name="Medium Grid 1 Accent 5" w:uiPriority="67"/>
+    <w:lsdException w:name="Medium Grid 2 Accent 5" w:uiPriority="68"/>
+    <w:lsdException w:name="Medium Grid 3 Accent 5" w:uiPriority="69"/>
+    <w:lsdException w:name="Dark List Accent 5" w:uiPriority="70"/>
+    <w:lsdException w:name="Colorful Shading Accent 5" w:uiPriority="71"/>
+    <w:lsdException w:name="Colorful List Accent 5" w:uiPriority="72"/>
+    <w:lsdException w:name="Colorful Grid Accent 5" w:uiPriority="73"/>
+    <w:lsdException w:name="Light Shading Accent 6" w:uiPriority="60"/>
+    <w:lsdException w:name="Light List Accent 6" w:uiPriority="61"/>
+    <w:lsdException w:name="Light Grid Accent 6" w:uiPriority="62"/>
+    <w:lsdException w:name="Medium Shading 1 Accent 6" w:uiPriority="63"/>
+    <w:lsdException w:name="Medium Shading 2 Accent 6" w:uiPriority="64"/>
+    <w:lsdException w:name="Medium List 1 Accent 6" w:uiPriority="65"/>
+    <w:lsdException w:name="Medium List 2 Accent 6" w:uiPriority="66"/>
+    <w:lsdException w:name="Medium Grid 1 Accent 6" w:uiPriority="67"/>
+    <w:lsdException w:name="Medium Grid 2 Accent 6" w:uiPriority="68"/>
+    <w:lsdException w:name="Medium Grid 3 Accent 6" w:uiPriority="69"/>
+    <w:lsdException w:name="Dark List Accent 6" w:uiPriority="70"/>
+    <w:lsdException w:name="Colorful Shading Accent 6" w:uiPriority="71"/>
+    <w:lsdException w:name="Colorful List Accent 6" w:uiPriority="72"/>
+    <w:lsdException w:name="Colorful Grid Accent 6" w:uiPriority="73"/>
+    <w:lsdException w:name="Subtle Emphasis" w:uiPriority="19" w:qFormat="1"/>
+    <w:lsdException w:name="Intense Emphasis" w:uiPriority="21" w:qFormat="1"/>
+    <w:lsdException w:name="Subtle Reference" w:uiPriority="31" w:qFormat="1"/>
+    <w:lsdException w:name="Intense Reference" w:uiPriority="32" w:qFormat="1"/>
+    <w:lsdException w:name="Book Title" w:uiPriority="33" w:qFormat="1"/>
+    <w:lsdException w:name="Bibliography" w:semiHidden="1" w:uiPriority="37" w:unhideWhenUsed="1"/>
+    <w:lsdException w:name="TOC Heading" w:semiHidden="1" w:uiPriority="39" w:unhideWhenUsed="1" w:qFormat="1"/>
+    <w:lsdException w:name="Grid Table Light" w:semiHidden="1" w:unhideWhenUsed="1"/>
+    <w:lsdException w:name="Grid Table 1 Light" w:semiHidden="1" w:unhideWhenUsed="1"/>
+    <w:lsdException w:name="Grid Table 2" w:semiHidden="1" w:unhideWhenUsed="1"/>
+    <w:lsdException w:name="Grid Table 3" w:semiHidden="1" w:unhideWhenUsed="1"/>
+    <w:lsdException w:name="Grid Table 4" w:uiPriority="49"/>
+    <w:lsdException w:name="Grid Table 5 Dark" w:uiPriority="50"/>
+    <w:lsdException w:name="Grid Table 6 Colorful" w:uiPriority="51"/>
+    <w:lsdException w:name="Grid Table 7 Colorful" w:uiPriority="52"/>
+    <w:lsdException w:name="Grid Table 1 Light Accent 1" w:uiPriority="46"/>
+    <w:lsdException w:name="Grid Table 2 Accent 1" w:uiPriority="47"/>
+    <w:lsdException w:name="Grid Table 3 Accent 1" w:uiPriority="48"/>
+    <w:lsdException w:name="Grid Table 4 Accent 1" w:uiPriority="49"/>
+    <w:lsdException w:name="Grid Table 5 Dark Accent 1" w:uiPriority="50"/>
+    <w:lsdException w:name="Grid Table 6 Colorful Accent 1" w:uiPriority="51"/>
+    <w:lsdException w:name="Grid Table 7 Colorful Accent 1" w:uiPriority="52"/>
+    <w:lsdException w:name="Grid Table 1 Light Accent 2" w:uiPriority="46"/>
+    <w:lsdException w:name="Grid Table 2 Accent 2" w:uiPriority="47"/>
+    <w:lsdException w:name="Grid Table 3 Accent 2" w:uiPriority="48"/>
+    <w:lsdException w:name="Grid Table 4 Accent 2" w:uiPriority="49"/>
+    <w:lsdException w:name="Grid Table 5 Dark Accent 2" w:uiPriority="50"/>
+    <w:lsdException w:name="Grid Table 6 Colorful Accent 2" w:uiPriority="51"/>
+    <w:lsdException w:name="Grid Table 7 Colorful Accent 2" w:uiPriority="52"/>
+    <w:lsdException w:name="Grid Table 1 Light Accent 3" w:uiPriority="46"/>
+    <w:lsdException w:name="Grid Table 2 Accent 3" w:uiPriority="47"/>
+    <w:lsdException w:name="Grid Table 3 Accent 3" w:uiPriority="48"/>
+    <w:lsdException w:name="Grid Table 4 Accent 3" w:uiPriority="49"/>
+    <w:lsdException w:name="Grid Table 5 Dark Accent 3" w:uiPriority="50"/>
+    <w:lsdException w:name="Grid Table 6 Colorful Accent 3" w:uiPriority="51"/>
+    <w:lsdException w:name="Grid Table 7 Colorful Accent 3" w:uiPriority="52"/>
+    <w:lsdException w:name="Grid Table 1 Light Accent 4" w:uiPriority="46"/>
+    <w:lsdException w:name="Grid Table 2 Accent 4" w:uiPriority="47"/>
+    <w:lsdException w:name="Grid Table 3 Accent 4" w:uiPriority="48"/>
+    <w:lsdException w:name="Grid Table 4 Accent 4" w:uiPriority="49"/>
+    <w:lsdException w:name="Grid Table 5 Dark Accent 4" w:uiPriority="50"/>
+    <w:lsdException w:name="Grid Table 6 Colorful Accent 4" w:uiPriority="51"/>
+    <w:lsdException w:name="Grid Table 7 Colorful Accent 4" w:uiPriority="52"/>
+    <w:lsdException w:name="Grid Table 1 Light Accent 5" w:uiPriority="46"/>
+    <w:lsdException w:name="Grid Table 2 Accent 5" w:uiPriority="47"/>
+    <w:lsdException w:name="Grid Table 3 Accent 5" w:uiPriority="48"/>
+    <w:lsdException w:name="Grid Table 4 Accent 5" w:uiPriority="49"/>
+    <w:lsdException w:name="Grid Table 5 Dark Accent 5" w:uiPriority="50"/>
+    <w:lsdException w:name="Grid Table 6 Colorful Accent 5" w:uiPriority="51"/>
+    <w:lsdException w:name="Grid Table 7 Colorful Accent 5" w:uiPriority="52"/>
+    <w:lsdException w:name="Grid Table 1 Light Accent 6" w:uiPriority="46"/>
+    <w:lsdException w:name="Grid Table 2 Accent 6" w:uiPriority="47"/>
+    <w:lsdException w:name="Grid Table 3 Accent 6" w:uiPriority="48"/>
+    <w:lsdException w:name="Grid Table 4 Accent 6" w:uiPriority="49"/>
+    <w:lsdException w:name="Grid Table 5 Dark Accent 6" w:uiPriority="50"/>
+    <w:lsdException w:name="Grid Table 6 Colorful Accent 6" w:uiPriority="51"/>
+    <w:lsdException w:name="Grid Table 7 Colorful Accent 6" w:uiPriority="52"/>
+    <w:lsdException w:name="List Table 1 Light" w:uiPriority="46"/>
+    <w:lsdException w:name="List Table 2" w:uiPriority="47"/>
+    <w:lsdException w:name="List Table 3" w:uiPriority="48"/>
+    <w:lsdException w:name="List Table 4" w:uiPriority="49"/>
+    <w:lsdException w:name="List Table 5 Dark" w:uiPriority="50"/>
+    <w:lsdException w:name="List Table 6 Colorful" w:uiPriority="51"/>
+    <w:lsdException w:name="List Table 7 Colorful" w:uiPriority="52"/>
+    <w:lsdException w:name="List Table 1 Light Accent 1" w:uiPriority="46"/>
+    <w:lsdException w:name="List Table 2 Accent 1" w:uiPriority="47"/>
+    <w:lsdException w:name="List Table 3 Accent 1" w:uiPriority="48"/>
+    <w:lsdException w:name="List Table 4 Accent 1" w:uiPriority="49"/>
+    <w:lsdException w:name="List Table 5 Dark Accent 1" w:uiPriority="50"/>
+    <w:lsdException w:name="List Table 6 Colorful Accent 1" w:uiPriority="51"/>
+    <w:lsdException w:name="List Table 7 Colorful Accent 1" w:uiPriority="52"/>
+    <w:lsdException w:name="List Table 1 Light Accent 2" w:uiPriority="46"/>
+    <w:lsdException w:name="List Table 2 Accent 2" w:uiPriority="47"/>
+    <w:lsdException w:name="List Table 3 Accent 2" w:uiPriority="48"/>
+    <w:lsdException w:name="List Table 4 Accent 2" w:uiPriority="49"/>
+    <w:lsdException w:name="List Table 5 Dark Accent 2" w:uiPriority="50"/>
+    <w:lsdException w:name="List Table 6 Colorful Accent 2" w:uiPriority="51"/>
+    <w:lsdException w:name="List Table 7 Colorful Accent 2" w:uiPriority="52"/>
+    <w:lsdException w:name="List Table 1 Light Accent 3" w:uiPriority="46"/>
+    <w:lsdException w:name="List Table 2 Accent 3" w:uiPriority="47"/>
+    <w:lsdException w:name="List Table 3 Accent 3" w:uiPriority="48"/>
+    <w:lsdException w:name="List Table 4 Accent 3" w:uiPriority="49"/>
+    <w:lsdException w:name="List Table 5 Dark Accent 3" w:uiPriority="50"/>
+    <w:lsdException w:name="List Table 6 Colorful Accent 3" w:uiPriority="51"/>
+    <w:lsdException w:name="List Table 7 Colorful Accent 3" w:uiPriority="52"/>
+    <w:lsdException w:name="List Table 1 Light Accent 4" w:uiPriority="46"/>
+    <w:lsdException w:name="List Table 2 Accent 4" w:uiPriority="47"/>
+    <w:lsdException w:name="List Table 3 Accent 4" w:uiPriority="48"/>
+    <w:lsdException w:name="List Table 4 Accent 4" w:uiPriority="49"/>
+    <w:lsdException w:name="List Table 5 Dark Accent 4" w:uiPriority="50"/>
+    <w:lsdException w:name="List Table 6 Colorful Accent 4" w:uiPriority="51"/>
+    <w:lsdException w:name="List Table 7 Colorful Accent 4" w:uiPriority="52"/>
+    <w:lsdException w:name="List Table 1 Light Accent 5" w:uiPriority="46"/>
+    <w:lsdException w:name="List Table 2 Accent 5" w:uiPriority="47"/>
+    <w:lsdException w:name="List Table 3 Accent 5" w:uiPriority="48"/>
+    <w:lsdException w:name="List Table 4 Accent 5" w:uiPriority="49"/>
+    <w:lsdException w:name="List Table 5 Dark Accent 5" w:uiPriority="50"/>
+    <w:lsdException w:name="List Table 6 Colorful Accent 5" w:uiPriority="51"/>
+    <w:lsdException w:name="List Table 7 Colorful Accent 5" w:uiPriority="52"/>
+    <w:lsdException w:name="List Table 1 Light Accent 6" w:uiPriority="46"/>
+    <w:lsdException w:name="List Table 2 Accent 6" w:uiPriority="47"/>
+    <w:lsdException w:name="List Table 3 Accent 6" w:uiPriority="48"/>
+    <w:lsdException w:name="List Table 4 Accent 6" w:uiPriority="49"/>
+    <w:lsdException w:name="List Table 5 Dark Accent 6" w:uiPriority="50"/>
+    <w:lsdException w:name="List Table 6 Colorful Accent 6" w:uiPriority="51"/>
+    <w:lsdException w:name="List Table 7 Colorful Accent 6" w:uiPriority="52"/>
+    <w:lsdException w:name="Mention" w:semiHidden="1" w:unhideWhenUsed="1"/>
+    <w:lsdException w:name="Smart Hyperlink" w:semiHidden="1" w:unhideWhenUsed="1"/>
+    <w:lsdException w:name="Hashtag" w:semiHidden="1" w:unhideWhenUsed="1"/>
+    <w:lsdException w:name="Unresolved Mention" w:semiHidden="1" w:unhideWhenUsed="1"/>
   </w:latentStyles>
   <w:style w:type="paragraph" w:default="1" w:styleId="Normal">
     <w:name w:val="Normal"/>
@@ -6395,7 +6572,6 @@
     <w:uiPriority w:val="59"/>
     <w:rsid w:val="006C057B"/>
     <w:tblPr>
-      <w:tblInd w:w="0" w:type="dxa"/>
       <w:tblBorders>
         <w:top w:val="single" w:sz="4" w:space="0" w:color="auto"/>
         <w:left w:val="single" w:sz="4" w:space="0" w:color="auto"/>
@@ -6404,488 +6580,6 @@
         <w:insideH w:val="single" w:sz="4" w:space="0" w:color="auto"/>
         <w:insideV w:val="single" w:sz="4" w:space="0" w:color="auto"/>
       </w:tblBorders>
-      <w:tblCellMar>
-        <w:top w:w="0" w:type="dxa"/>
-        <w:left w:w="108" w:type="dxa"/>
-        <w:bottom w:w="0" w:type="dxa"/>
-        <w:right w:w="108" w:type="dxa"/>
-      </w:tblCellMar>
-    </w:tblPr>
-  </w:style>
-  <w:style w:type="character" w:styleId="FollowedHyperlink">
-    <w:name w:val="FollowedHyperlink"/>
-    <w:basedOn w:val="DefaultParagraphFont"/>
-    <w:uiPriority w:val="99"/>
-    <w:semiHidden/>
-    <w:unhideWhenUsed/>
-    <w:rsid w:val="001C4E79"/>
-    <w:rPr>
-      <w:color w:val="800080" w:themeColor="followedHyperlink"/>
-      <w:u w:val="single"/>
-    </w:rPr>
-  </w:style>
-  <w:style w:type="paragraph" w:styleId="ListParagraph">
-    <w:name w:val="List Paragraph"/>
-    <w:basedOn w:val="Normal"/>
-    <w:uiPriority w:val="34"/>
-    <w:qFormat/>
-    <w:rsid w:val="00714B92"/>
-    <w:pPr>
-      <w:ind w:left="720"/>
-      <w:contextualSpacing/>
-    </w:pPr>
-  </w:style>
-</w:styles>
-</file>
-
-<file path=word/stylesWithEffects.xml><?xml version="1.0" encoding="utf-8"?>
-<w:styles xmlns:wpc="http://schemas.microsoft.com/office/word/2010/wordprocessingCanvas" xmlns:mo="http://schemas.microsoft.com/office/mac/office/2008/main" xmlns:mc="http://schemas.openxmlformats.org/markup-compatibility/2006" xmlns:mv="urn:schemas-microsoft-com:mac:vml" xmlns:o="urn:schemas-microsoft-com:office:office" xmlns:r="http://schemas.openxmlformats.org/officeDocument/2006/relationships" xmlns:m="http://schemas.openxmlformats.org/officeDocument/2006/math" xmlns:v="urn:schemas-microsoft-com:vml" xmlns:wp14="http://schemas.microsoft.com/office/word/2010/wordprocessingDrawing" xmlns:wp="http://schemas.openxmlformats.org/drawingml/2006/wordprocessingDrawing" xmlns:w10="urn:schemas-microsoft-com:office:word" xmlns:w="http://schemas.openxmlformats.org/wordprocessingml/2006/main" xmlns:w14="http://schemas.microsoft.com/office/word/2010/wordml" xmlns:wpg="http://schemas.microsoft.com/office/word/2010/wordprocessingGroup" xmlns:wpi="http://schemas.microsoft.com/office/word/2010/wordprocessingInk" xmlns:wne="http://schemas.microsoft.com/office/word/2006/wordml" xmlns:wps="http://schemas.microsoft.com/office/word/2010/wordprocessingShape" mc:Ignorable="w14 wp14">
-  <w:docDefaults>
-    <w:rPrDefault>
-      <w:rPr>
-        <w:rFonts w:asciiTheme="minorHAnsi" w:eastAsiaTheme="minorEastAsia" w:hAnsiTheme="minorHAnsi" w:cstheme="minorBidi"/>
-        <w:sz w:val="24"/>
-        <w:szCs w:val="24"/>
-        <w:lang w:val="en-GB" w:eastAsia="en-US" w:bidi="ar-SA"/>
-      </w:rPr>
-    </w:rPrDefault>
-    <w:pPrDefault/>
-  </w:docDefaults>
-  <w:latentStyles w:defLockedState="0" w:defUIPriority="99" w:defSemiHidden="1" w:defUnhideWhenUsed="1" w:defQFormat="0" w:count="276">
-    <w:lsdException w:name="Normal" w:semiHidden="0" w:uiPriority="0" w:unhideWhenUsed="0" w:qFormat="1"/>
-    <w:lsdException w:name="heading 1" w:semiHidden="0" w:uiPriority="9" w:unhideWhenUsed="0" w:qFormat="1"/>
-    <w:lsdException w:name="heading 2" w:uiPriority="9" w:qFormat="1"/>
-    <w:lsdException w:name="heading 3" w:uiPriority="9" w:qFormat="1"/>
-    <w:lsdException w:name="heading 4" w:uiPriority="9" w:qFormat="1"/>
-    <w:lsdException w:name="heading 5" w:uiPriority="9" w:qFormat="1"/>
-    <w:lsdException w:name="heading 6" w:uiPriority="9" w:qFormat="1"/>
-    <w:lsdException w:name="heading 7" w:uiPriority="9" w:qFormat="1"/>
-    <w:lsdException w:name="heading 8" w:uiPriority="9" w:qFormat="1"/>
-    <w:lsdException w:name="heading 9" w:uiPriority="9" w:qFormat="1"/>
-    <w:lsdException w:name="toc 1" w:uiPriority="39"/>
-    <w:lsdException w:name="toc 2" w:uiPriority="39"/>
-    <w:lsdException w:name="toc 3" w:uiPriority="39"/>
-    <w:lsdException w:name="toc 4" w:uiPriority="39"/>
-    <w:lsdException w:name="toc 5" w:uiPriority="39"/>
-    <w:lsdException w:name="toc 6" w:uiPriority="39"/>
-    <w:lsdException w:name="toc 7" w:uiPriority="39"/>
-    <w:lsdException w:name="toc 8" w:uiPriority="39"/>
-    <w:lsdException w:name="toc 9" w:uiPriority="39"/>
-    <w:lsdException w:name="caption" w:uiPriority="35" w:qFormat="1"/>
-    <w:lsdException w:name="Title" w:semiHidden="0" w:uiPriority="10" w:unhideWhenUsed="0" w:qFormat="1"/>
-    <w:lsdException w:name="Default Paragraph Font" w:uiPriority="1"/>
-    <w:lsdException w:name="Subtitle" w:semiHidden="0" w:uiPriority="11" w:unhideWhenUsed="0" w:qFormat="1"/>
-    <w:lsdException w:name="Strong" w:semiHidden="0" w:uiPriority="22" w:unhideWhenUsed="0" w:qFormat="1"/>
-    <w:lsdException w:name="Emphasis" w:semiHidden="0" w:uiPriority="20" w:unhideWhenUsed="0" w:qFormat="1"/>
-    <w:lsdException w:name="Table Grid" w:semiHidden="0" w:uiPriority="59" w:unhideWhenUsed="0"/>
-    <w:lsdException w:name="Placeholder Text" w:unhideWhenUsed="0"/>
-    <w:lsdException w:name="No Spacing" w:semiHidden="0" w:uiPriority="1" w:unhideWhenUsed="0" w:qFormat="1"/>
-    <w:lsdException w:name="Light Shading" w:semiHidden="0" w:uiPriority="60" w:unhideWhenUsed="0"/>
-    <w:lsdException w:name="Light List" w:semiHidden="0" w:uiPriority="61" w:unhideWhenUsed="0"/>
-    <w:lsdException w:name="Light Grid" w:semiHidden="0" w:uiPriority="62" w:unhideWhenUsed="0"/>
-    <w:lsdException w:name="Medium Shading 1" w:semiHidden="0" w:uiPriority="63" w:unhideWhenUsed="0"/>
-    <w:lsdException w:name="Medium Shading 2" w:semiHidden="0" w:uiPriority="64" w:unhideWhenUsed="0"/>
-    <w:lsdException w:name="Medium List 1" w:semiHidden="0" w:uiPriority="65" w:unhideWhenUsed="0"/>
-    <w:lsdException w:name="Medium List 2" w:semiHidden="0" w:uiPriority="66" w:unhideWhenUsed="0"/>
-    <w:lsdException w:name="Medium Grid 1" w:semiHidden="0" w:uiPriority="67" w:unhideWhenUsed="0"/>
-    <w:lsdException w:name="Medium Grid 2" w:semiHidden="0" w:uiPriority="68" w:unhideWhenUsed="0"/>
-    <w:lsdException w:name="Medium Grid 3" w:semiHidden="0" w:uiPriority="69" w:unhideWhenUsed="0"/>
-    <w:lsdException w:name="Dark List" w:semiHidden="0" w:uiPriority="70" w:unhideWhenUsed="0"/>
-    <w:lsdException w:name="Colorful Shading" w:semiHidden="0" w:uiPriority="71" w:unhideWhenUsed="0"/>
-    <w:lsdException w:name="Colorful List" w:semiHidden="0" w:uiPriority="72" w:unhideWhenUsed="0"/>
-    <w:lsdException w:name="Colorful Grid" w:semiHidden="0" w:uiPriority="73" w:unhideWhenUsed="0"/>
-    <w:lsdException w:name="Light Shading Accent 1" w:semiHidden="0" w:uiPriority="60" w:unhideWhenUsed="0"/>
-    <w:lsdException w:name="Light List Accent 1" w:semiHidden="0" w:uiPriority="61" w:unhideWhenUsed="0"/>
-    <w:lsdException w:name="Light Grid Accent 1" w:semiHidden="0" w:uiPriority="62" w:unhideWhenUsed="0"/>
-    <w:lsdException w:name="Medium Shading 1 Accent 1" w:semiHidden="0" w:uiPriority="63" w:unhideWhenUsed="0"/>
-    <w:lsdException w:name="Medium Shading 2 Accent 1" w:semiHidden="0" w:uiPriority="64" w:unhideWhenUsed="0"/>
-    <w:lsdException w:name="Medium List 1 Accent 1" w:semiHidden="0" w:uiPriority="65" w:unhideWhenUsed="0"/>
-    <w:lsdException w:name="Revision" w:unhideWhenUsed="0"/>
-    <w:lsdException w:name="List Paragraph" w:semiHidden="0" w:uiPriority="34" w:unhideWhenUsed="0" w:qFormat="1"/>
-    <w:lsdException w:name="Quote" w:semiHidden="0" w:uiPriority="29" w:unhideWhenUsed="0" w:qFormat="1"/>
-    <w:lsdException w:name="Intense Quote" w:semiHidden="0" w:uiPriority="30" w:unhideWhenUsed="0" w:qFormat="1"/>
-    <w:lsdException w:name="Medium List 2 Accent 1" w:semiHidden="0" w:uiPriority="66" w:unhideWhenUsed="0"/>
-    <w:lsdException w:name="Medium Grid 1 Accent 1" w:semiHidden="0" w:uiPriority="67" w:unhideWhenUsed="0"/>
-    <w:lsdException w:name="Medium Grid 2 Accent 1" w:semiHidden="0" w:uiPriority="68" w:unhideWhenUsed="0"/>
-    <w:lsdException w:name="Medium Grid 3 Accent 1" w:semiHidden="0" w:uiPriority="69" w:unhideWhenUsed="0"/>
-    <w:lsdException w:name="Dark List Accent 1" w:semiHidden="0" w:uiPriority="70" w:unhideWhenUsed="0"/>
-    <w:lsdException w:name="Colorful Shading Accent 1" w:semiHidden="0" w:uiPriority="71" w:unhideWhenUsed="0"/>
-    <w:lsdException w:name="Colorful List Accent 1" w:semiHidden="0" w:uiPriority="72" w:unhideWhenUsed="0"/>
-    <w:lsdException w:name="Colorful Grid Accent 1" w:semiHidden="0" w:uiPriority="73" w:unhideWhenUsed="0"/>
-    <w:lsdException w:name="Light Shading Accent 2" w:semiHidden="0" w:uiPriority="60" w:unhideWhenUsed="0"/>
-    <w:lsdException w:name="Light List Accent 2" w:semiHidden="0" w:uiPriority="61" w:unhideWhenUsed="0"/>
-    <w:lsdException w:name="Light Grid Accent 2" w:semiHidden="0" w:uiPriority="62" w:unhideWhenUsed="0"/>
-    <w:lsdException w:name="Medium Shading 1 Accent 2" w:semiHidden="0" w:uiPriority="63" w:unhideWhenUsed="0"/>
-    <w:lsdException w:name="Medium Shading 2 Accent 2" w:semiHidden="0" w:uiPriority="64" w:unhideWhenUsed="0"/>
-    <w:lsdException w:name="Medium List 1 Accent 2" w:semiHidden="0" w:uiPriority="65" w:unhideWhenUsed="0"/>
-    <w:lsdException w:name="Medium List 2 Accent 2" w:semiHidden="0" w:uiPriority="66" w:unhideWhenUsed="0"/>
-    <w:lsdException w:name="Medium Grid 1 Accent 2" w:semiHidden="0" w:uiPriority="67" w:unhideWhenUsed="0"/>
-    <w:lsdException w:name="Medium Grid 2 Accent 2" w:semiHidden="0" w:uiPriority="68" w:unhideWhenUsed="0"/>
-    <w:lsdException w:name="Medium Grid 3 Accent 2" w:semiHidden="0" w:uiPriority="69" w:unhideWhenUsed="0"/>
-    <w:lsdException w:name="Dark List Accent 2" w:semiHidden="0" w:uiPriority="70" w:unhideWhenUsed="0"/>
-    <w:lsdException w:name="Colorful Shading Accent 2" w:semiHidden="0" w:uiPriority="71" w:unhideWhenUsed="0"/>
-    <w:lsdException w:name="Colorful List Accent 2" w:semiHidden="0" w:uiPriority="72" w:unhideWhenUsed="0"/>
-    <w:lsdException w:name="Colorful Grid Accent 2" w:semiHidden="0" w:uiPriority="73" w:unhideWhenUsed="0"/>
-    <w:lsdException w:name="Light Shading Accent 3" w:semiHidden="0" w:uiPriority="60" w:unhideWhenUsed="0"/>
-    <w:lsdException w:name="Light List Accent 3" w:semiHidden="0" w:uiPriority="61" w:unhideWhenUsed="0"/>
-    <w:lsdException w:name="Light Grid Accent 3" w:semiHidden="0" w:uiPriority="62" w:unhideWhenUsed="0"/>
-    <w:lsdException w:name="Medium Shading 1 Accent 3" w:semiHidden="0" w:uiPriority="63" w:unhideWhenUsed="0"/>
-    <w:lsdException w:name="Medium Shading 2 Accent 3" w:semiHidden="0" w:uiPriority="64" w:unhideWhenUsed="0"/>
-    <w:lsdException w:name="Medium List 1 Accent 3" w:semiHidden="0" w:uiPriority="65" w:unhideWhenUsed="0"/>
-    <w:lsdException w:name="Medium List 2 Accent 3" w:semiHidden="0" w:uiPriority="66" w:unhideWhenUsed="0"/>
-    <w:lsdException w:name="Medium Grid 1 Accent 3" w:semiHidden="0" w:uiPriority="67" w:unhideWhenUsed="0"/>
-    <w:lsdException w:name="Medium Grid 2 Accent 3" w:semiHidden="0" w:uiPriority="68" w:unhideWhenUsed="0"/>
-    <w:lsdException w:name="Medium Grid 3 Accent 3" w:semiHidden="0" w:uiPriority="69" w:unhideWhenUsed="0"/>
-    <w:lsdException w:name="Dark List Accent 3" w:semiHidden="0" w:uiPriority="70" w:unhideWhenUsed="0"/>
-    <w:lsdException w:name="Colorful Shading Accent 3" w:semiHidden="0" w:uiPriority="71" w:unhideWhenUsed="0"/>
-    <w:lsdException w:name="Colorful List Accent 3" w:semiHidden="0" w:uiPriority="72" w:unhideWhenUsed="0"/>
-    <w:lsdException w:name="Colorful Grid Accent 3" w:semiHidden="0" w:uiPriority="73" w:unhideWhenUsed="0"/>
-    <w:lsdException w:name="Light Shading Accent 4" w:semiHidden="0" w:uiPriority="60" w:unhideWhenUsed="0"/>
-    <w:lsdException w:name="Light List Accent 4" w:semiHidden="0" w:uiPriority="61" w:unhideWhenUsed="0"/>
-    <w:lsdException w:name="Light Grid Accent 4" w:semiHidden="0" w:uiPriority="62" w:unhideWhenUsed="0"/>
-    <w:lsdException w:name="Medium Shading 1 Accent 4" w:semiHidden="0" w:uiPriority="63" w:unhideWhenUsed="0"/>
-    <w:lsdException w:name="Medium Shading 2 Accent 4" w:semiHidden="0" w:uiPriority="64" w:unhideWhenUsed="0"/>
-    <w:lsdException w:name="Medium List 1 Accent 4" w:semiHidden="0" w:uiPriority="65" w:unhideWhenUsed="0"/>
-    <w:lsdException w:name="Medium List 2 Accent 4" w:semiHidden="0" w:uiPriority="66" w:unhideWhenUsed="0"/>
-    <w:lsdException w:name="Medium Grid 1 Accent 4" w:semiHidden="0" w:uiPriority="67" w:unhideWhenUsed="0"/>
-    <w:lsdException w:name="Medium Grid 2 Accent 4" w:semiHidden="0" w:uiPriority="68" w:unhideWhenUsed="0"/>
-    <w:lsdException w:name="Medium Grid 3 Accent 4" w:semiHidden="0" w:uiPriority="69" w:unhideWhenUsed="0"/>
-    <w:lsdException w:name="Dark List Accent 4" w:semiHidden="0" w:uiPriority="70" w:unhideWhenUsed="0"/>
-    <w:lsdException w:name="Colorful Shading Accent 4" w:semiHidden="0" w:uiPriority="71" w:unhideWhenUsed="0"/>
-    <w:lsdException w:name="Colorful List Accent 4" w:semiHidden="0" w:uiPriority="72" w:unhideWhenUsed="0"/>
-    <w:lsdException w:name="Colorful Grid Accent 4" w:semiHidden="0" w:uiPriority="73" w:unhideWhenUsed="0"/>
-    <w:lsdException w:name="Light Shading Accent 5" w:semiHidden="0" w:uiPriority="60" w:unhideWhenUsed="0"/>
-    <w:lsdException w:name="Light List Accent 5" w:semiHidden="0" w:uiPriority="61" w:unhideWhenUsed="0"/>
-    <w:lsdException w:name="Light Grid Accent 5" w:semiHidden="0" w:uiPriority="62" w:unhideWhenUsed="0"/>
-    <w:lsdException w:name="Medium Shading 1 Accent 5" w:semiHidden="0" w:uiPriority="63" w:unhideWhenUsed="0"/>
-    <w:lsdException w:name="Medium Shading 2 Accent 5" w:semiHidden="0" w:uiPriority="64" w:unhideWhenUsed="0"/>
-    <w:lsdException w:name="Medium List 1 Accent 5" w:semiHidden="0" w:uiPriority="65" w:unhideWhenUsed="0"/>
-    <w:lsdException w:name="Medium List 2 Accent 5" w:semiHidden="0" w:uiPriority="66" w:unhideWhenUsed="0"/>
-    <w:lsdException w:name="Medium Grid 1 Accent 5" w:semiHidden="0" w:uiPriority="67" w:unhideWhenUsed="0"/>
-    <w:lsdException w:name="Medium Grid 2 Accent 5" w:semiHidden="0" w:uiPriority="68" w:unhideWhenUsed="0"/>
-    <w:lsdException w:name="Medium Grid 3 Accent 5" w:semiHidden="0" w:uiPriority="69" w:unhideWhenUsed="0"/>
-    <w:lsdException w:name="Dark List Accent 5" w:semiHidden="0" w:uiPriority="70" w:unhideWhenUsed="0"/>
-    <w:lsdException w:name="Colorful Shading Accent 5" w:semiHidden="0" w:uiPriority="71" w:unhideWhenUsed="0"/>
-    <w:lsdException w:name="Colorful List Accent 5" w:semiHidden="0" w:uiPriority="72" w:unhideWhenUsed="0"/>
-    <w:lsdException w:name="Colorful Grid Accent 5" w:semiHidden="0" w:uiPriority="73" w:unhideWhenUsed="0"/>
-    <w:lsdException w:name="Light Shading Accent 6" w:semiHidden="0" w:uiPriority="60" w:unhideWhenUsed="0"/>
-    <w:lsdException w:name="Light List Accent 6" w:semiHidden="0" w:uiPriority="61" w:unhideWhenUsed="0"/>
-    <w:lsdException w:name="Light Grid Accent 6" w:semiHidden="0" w:uiPriority="62" w:unhideWhenUsed="0"/>
-    <w:lsdException w:name="Medium Shading 1 Accent 6" w:semiHidden="0" w:uiPriority="63" w:unhideWhenUsed="0"/>
-    <w:lsdException w:name="Medium Shading 2 Accent 6" w:semiHidden="0" w:uiPriority="64" w:unhideWhenUsed="0"/>
-    <w:lsdException w:name="Medium List 1 Accent 6" w:semiHidden="0" w:uiPriority="65" w:unhideWhenUsed="0"/>
-    <w:lsdException w:name="Medium List 2 Accent 6" w:semiHidden="0" w:uiPriority="66" w:unhideWhenUsed="0"/>
-    <w:lsdException w:name="Medium Grid 1 Accent 6" w:semiHidden="0" w:uiPriority="67" w:unhideWhenUsed="0"/>
-    <w:lsdException w:name="Medium Grid 2 Accent 6" w:semiHidden="0" w:uiPriority="68" w:unhideWhenUsed="0"/>
-    <w:lsdException w:name="Medium Grid 3 Accent 6" w:semiHidden="0" w:uiPriority="69" w:unhideWhenUsed="0"/>
-    <w:lsdException w:name="Dark List Accent 6" w:semiHidden="0" w:uiPriority="70" w:unhideWhenUsed="0"/>
-    <w:lsdException w:name="Colorful Shading Accent 6" w:semiHidden="0" w:uiPriority="71" w:unhideWhenUsed="0"/>
-    <w:lsdException w:name="Colorful List Accent 6" w:semiHidden="0" w:uiPriority="72" w:unhideWhenUsed="0"/>
-    <w:lsdException w:name="Colorful Grid Accent 6" w:semiHidden="0" w:uiPriority="73" w:unhideWhenUsed="0"/>
-    <w:lsdException w:name="Subtle Emphasis" w:semiHidden="0" w:uiPriority="19" w:unhideWhenUsed="0" w:qFormat="1"/>
-    <w:lsdException w:name="Intense Emphasis" w:semiHidden="0" w:uiPriority="21" w:unhideWhenUsed="0" w:qFormat="1"/>
-    <w:lsdException w:name="Subtle Reference" w:semiHidden="0" w:uiPriority="31" w:unhideWhenUsed="0" w:qFormat="1"/>
-    <w:lsdException w:name="Intense Reference" w:semiHidden="0" w:uiPriority="32" w:unhideWhenUsed="0" w:qFormat="1"/>
-    <w:lsdException w:name="Book Title" w:semiHidden="0" w:uiPriority="33" w:unhideWhenUsed="0" w:qFormat="1"/>
-    <w:lsdException w:name="Bibliography" w:uiPriority="37"/>
-    <w:lsdException w:name="TOC Heading" w:uiPriority="39" w:qFormat="1"/>
-  </w:latentStyles>
-  <w:style w:type="paragraph" w:default="1" w:styleId="Normal">
-    <w:name w:val="Normal"/>
-    <w:qFormat/>
-    <w:rsid w:val="00130BD5"/>
-  </w:style>
-  <w:style w:type="character" w:default="1" w:styleId="DefaultParagraphFont">
-    <w:name w:val="Default Paragraph Font"/>
-    <w:uiPriority w:val="1"/>
-    <w:semiHidden/>
-    <w:unhideWhenUsed/>
-  </w:style>
-  <w:style w:type="table" w:default="1" w:styleId="TableNormal">
-    <w:name w:val="Normal Table"/>
-    <w:uiPriority w:val="99"/>
-    <w:semiHidden/>
-    <w:unhideWhenUsed/>
-    <w:tblPr>
-      <w:tblInd w:w="0" w:type="dxa"/>
-      <w:tblCellMar>
-        <w:top w:w="0" w:type="dxa"/>
-        <w:left w:w="108" w:type="dxa"/>
-        <w:bottom w:w="0" w:type="dxa"/>
-        <w:right w:w="108" w:type="dxa"/>
-      </w:tblCellMar>
-    </w:tblPr>
-  </w:style>
-  <w:style w:type="numbering" w:default="1" w:styleId="NoList">
-    <w:name w:val="No List"/>
-    <w:uiPriority w:val="99"/>
-    <w:semiHidden/>
-    <w:unhideWhenUsed/>
-  </w:style>
-  <w:style w:type="paragraph" w:styleId="Header">
-    <w:name w:val="header"/>
-    <w:basedOn w:val="Normal"/>
-    <w:link w:val="HeaderChar"/>
-    <w:uiPriority w:val="99"/>
-    <w:unhideWhenUsed/>
-    <w:rsid w:val="00AC48C8"/>
-    <w:pPr>
-      <w:tabs>
-        <w:tab w:val="center" w:pos="4320"/>
-        <w:tab w:val="right" w:pos="8640"/>
-      </w:tabs>
-    </w:pPr>
-  </w:style>
-  <w:style w:type="character" w:customStyle="1" w:styleId="HeaderChar">
-    <w:name w:val="Header Char"/>
-    <w:basedOn w:val="DefaultParagraphFont"/>
-    <w:link w:val="Header"/>
-    <w:uiPriority w:val="99"/>
-    <w:rsid w:val="00AC48C8"/>
-  </w:style>
-  <w:style w:type="paragraph" w:styleId="Footer">
-    <w:name w:val="footer"/>
-    <w:basedOn w:val="Normal"/>
-    <w:link w:val="FooterChar"/>
-    <w:uiPriority w:val="99"/>
-    <w:unhideWhenUsed/>
-    <w:rsid w:val="00AC48C8"/>
-    <w:pPr>
-      <w:tabs>
-        <w:tab w:val="center" w:pos="4320"/>
-        <w:tab w:val="right" w:pos="8640"/>
-      </w:tabs>
-    </w:pPr>
-  </w:style>
-  <w:style w:type="character" w:customStyle="1" w:styleId="FooterChar">
-    <w:name w:val="Footer Char"/>
-    <w:basedOn w:val="DefaultParagraphFont"/>
-    <w:link w:val="Footer"/>
-    <w:uiPriority w:val="99"/>
-    <w:rsid w:val="00AC48C8"/>
-  </w:style>
-  <w:style w:type="paragraph" w:styleId="BalloonText">
-    <w:name w:val="Balloon Text"/>
-    <w:basedOn w:val="Normal"/>
-    <w:link w:val="BalloonTextChar"/>
-    <w:uiPriority w:val="99"/>
-    <w:semiHidden/>
-    <w:unhideWhenUsed/>
-    <w:rsid w:val="00AC48C8"/>
-    <w:rPr>
-      <w:rFonts w:ascii="Lucida Grande" w:hAnsi="Lucida Grande" w:cs="Lucida Grande"/>
-      <w:sz w:val="18"/>
-      <w:szCs w:val="18"/>
-    </w:rPr>
-  </w:style>
-  <w:style w:type="character" w:customStyle="1" w:styleId="BalloonTextChar">
-    <w:name w:val="Balloon Text Char"/>
-    <w:basedOn w:val="DefaultParagraphFont"/>
-    <w:link w:val="BalloonText"/>
-    <w:uiPriority w:val="99"/>
-    <w:semiHidden/>
-    <w:rsid w:val="00AC48C8"/>
-    <w:rPr>
-      <w:rFonts w:ascii="Lucida Grande" w:hAnsi="Lucida Grande" w:cs="Lucida Grande"/>
-      <w:sz w:val="18"/>
-      <w:szCs w:val="18"/>
-    </w:rPr>
-  </w:style>
-  <w:style w:type="paragraph" w:customStyle="1" w:styleId="Documentbody">
-    <w:name w:val="Document body"/>
-    <w:basedOn w:val="Normal"/>
-    <w:qFormat/>
-    <w:rsid w:val="006B1031"/>
-    <w:pPr>
-      <w:spacing w:after="280" w:line="280" w:lineRule="exact"/>
-    </w:pPr>
-    <w:rPr>
-      <w:rFonts w:ascii="Calibri" w:hAnsi="Calibri"/>
-      <w:sz w:val="22"/>
-    </w:rPr>
-  </w:style>
-  <w:style w:type="paragraph" w:customStyle="1" w:styleId="DocumentHeading1">
-    <w:name w:val="Document Heading 1"/>
-    <w:basedOn w:val="Documentbody"/>
-    <w:qFormat/>
-    <w:rsid w:val="00184B3D"/>
-    <w:pPr>
-      <w:pBdr>
-        <w:bottom w:val="single" w:sz="8" w:space="4" w:color="auto"/>
-      </w:pBdr>
-      <w:spacing w:after="240" w:line="320" w:lineRule="exact"/>
-    </w:pPr>
-    <w:rPr>
-      <w:b/>
-      <w:bCs/>
-      <w:caps/>
-      <w:sz w:val="26"/>
-      <w:szCs w:val="26"/>
-    </w:rPr>
-  </w:style>
-  <w:style w:type="paragraph" w:customStyle="1" w:styleId="Documentintropara">
-    <w:name w:val="Document intro para"/>
-    <w:basedOn w:val="Documentbody"/>
-    <w:qFormat/>
-    <w:rsid w:val="006B1031"/>
-    <w:rPr>
-      <w:caps/>
-      <w:szCs w:val="22"/>
-    </w:rPr>
-  </w:style>
-  <w:style w:type="paragraph" w:customStyle="1" w:styleId="DocumentHeading2">
-    <w:name w:val="Document Heading 2"/>
-    <w:basedOn w:val="Documentbody"/>
-    <w:qFormat/>
-    <w:rsid w:val="006B1031"/>
-    <w:pPr>
-      <w:spacing w:after="0"/>
-    </w:pPr>
-    <w:rPr>
-      <w:b/>
-    </w:rPr>
-  </w:style>
-  <w:style w:type="paragraph" w:customStyle="1" w:styleId="Documentlistletters">
-    <w:name w:val="Document list (letters)"/>
-    <w:basedOn w:val="Documentbody"/>
-    <w:qFormat/>
-    <w:rsid w:val="00414CC2"/>
-    <w:pPr>
-      <w:numPr>
-        <w:numId w:val="1"/>
-      </w:numPr>
-      <w:ind w:left="568" w:hanging="568"/>
-    </w:pPr>
-  </w:style>
-  <w:style w:type="paragraph" w:customStyle="1" w:styleId="Documentlistnumbers">
-    <w:name w:val="Document list (numbers)"/>
-    <w:basedOn w:val="Documentlistletters"/>
-    <w:qFormat/>
-    <w:rsid w:val="00414CC2"/>
-    <w:pPr>
-      <w:numPr>
-        <w:numId w:val="4"/>
-      </w:numPr>
-    </w:pPr>
-  </w:style>
-  <w:style w:type="paragraph" w:customStyle="1" w:styleId="Coverheading1">
-    <w:name w:val="Cover heading 1"/>
-    <w:basedOn w:val="Documentintropara"/>
-    <w:qFormat/>
-    <w:rsid w:val="00257368"/>
-    <w:pPr>
-      <w:spacing w:after="0"/>
-    </w:pPr>
-    <w:rPr>
-      <w:b/>
-      <w:sz w:val="36"/>
-      <w:szCs w:val="36"/>
-    </w:rPr>
-  </w:style>
-  <w:style w:type="paragraph" w:customStyle="1" w:styleId="Coverheading2">
-    <w:name w:val="Cover heading 2"/>
-    <w:basedOn w:val="Documentintropara"/>
-    <w:qFormat/>
-    <w:rsid w:val="00257368"/>
-    <w:pPr>
-      <w:spacing w:after="0" w:line="480" w:lineRule="exact"/>
-    </w:pPr>
-    <w:rPr>
-      <w:sz w:val="42"/>
-      <w:szCs w:val="42"/>
-    </w:rPr>
-  </w:style>
-  <w:style w:type="paragraph" w:customStyle="1" w:styleId="Coverintro">
-    <w:name w:val="Cover intro"/>
-    <w:basedOn w:val="Normal"/>
-    <w:qFormat/>
-    <w:rsid w:val="009828B4"/>
-    <w:pPr>
-      <w:widowControl w:val="0"/>
-      <w:pBdr>
-        <w:top w:val="single" w:sz="4" w:space="18" w:color="A6A6A6" w:themeColor="background1" w:themeShade="A6"/>
-        <w:bottom w:val="single" w:sz="4" w:space="14" w:color="A6A6A6" w:themeColor="background1" w:themeShade="A6"/>
-      </w:pBdr>
-      <w:suppressAutoHyphens/>
-      <w:autoSpaceDE w:val="0"/>
-      <w:autoSpaceDN w:val="0"/>
-      <w:adjustRightInd w:val="0"/>
-      <w:spacing w:before="720" w:line="360" w:lineRule="auto"/>
-      <w:textAlignment w:val="center"/>
-    </w:pPr>
-    <w:rPr>
-      <w:rFonts w:ascii="Calibri" w:hAnsi="Calibri" w:cs="Calibri"/>
-      <w:caps/>
-      <w:color w:val="000000"/>
-      <w:sz w:val="28"/>
-      <w:szCs w:val="28"/>
-      <w:lang w:val="en-US"/>
-    </w:rPr>
-  </w:style>
-  <w:style w:type="paragraph" w:customStyle="1" w:styleId="Documentcredit">
-    <w:name w:val="Document credit"/>
-    <w:basedOn w:val="Normal"/>
-    <w:qFormat/>
-    <w:rsid w:val="009828B4"/>
-    <w:pPr>
-      <w:widowControl w:val="0"/>
-      <w:suppressAutoHyphens/>
-      <w:autoSpaceDE w:val="0"/>
-      <w:autoSpaceDN w:val="0"/>
-      <w:adjustRightInd w:val="0"/>
-      <w:spacing w:before="720" w:line="300" w:lineRule="auto"/>
-      <w:textAlignment w:val="center"/>
-    </w:pPr>
-    <w:rPr>
-      <w:rFonts w:ascii="Calibri" w:hAnsi="Calibri" w:cs="Calibri"/>
-      <w:color w:val="000000"/>
-      <w:sz w:val="28"/>
-      <w:szCs w:val="28"/>
-      <w:lang w:val="en-US"/>
-    </w:rPr>
-  </w:style>
-  <w:style w:type="paragraph" w:customStyle="1" w:styleId="covversion-date">
-    <w:name w:val="cov version - date"/>
-    <w:basedOn w:val="Documentbody"/>
-    <w:qFormat/>
-    <w:rsid w:val="009828B4"/>
-    <w:rPr>
-      <w:sz w:val="18"/>
-      <w:szCs w:val="18"/>
-    </w:rPr>
-  </w:style>
-  <w:style w:type="character" w:styleId="Hyperlink">
-    <w:name w:val="Hyperlink"/>
-    <w:basedOn w:val="DefaultParagraphFont"/>
-    <w:uiPriority w:val="99"/>
-    <w:unhideWhenUsed/>
-    <w:rsid w:val="00DC50F9"/>
-    <w:rPr>
-      <w:color w:val="0000FF" w:themeColor="hyperlink"/>
-      <w:u w:val="single"/>
-    </w:rPr>
-  </w:style>
-  <w:style w:type="table" w:styleId="TableGrid">
-    <w:name w:val="Table Grid"/>
-    <w:basedOn w:val="TableNormal"/>
-    <w:uiPriority w:val="59"/>
-    <w:rsid w:val="006C057B"/>
-    <w:tblPr>
-      <w:tblInd w:w="0" w:type="dxa"/>
-      <w:tblBorders>
-        <w:top w:val="single" w:sz="4" w:space="0" w:color="auto"/>
-        <w:left w:val="single" w:sz="4" w:space="0" w:color="auto"/>
-        <w:bottom w:val="single" w:sz="4" w:space="0" w:color="auto"/>
-        <w:right w:val="single" w:sz="4" w:space="0" w:color="auto"/>
-        <w:insideH w:val="single" w:sz="4" w:space="0" w:color="auto"/>
-        <w:insideV w:val="single" w:sz="4" w:space="0" w:color="auto"/>
-      </w:tblBorders>
-      <w:tblCellMar>
-        <w:top w:w="0" w:type="dxa"/>
-        <w:left w:w="108" w:type="dxa"/>
-        <w:bottom w:w="0" w:type="dxa"/>
-        <w:right w:w="108" w:type="dxa"/>
-      </w:tblCellMar>
     </w:tblPr>
   </w:style>
   <w:style w:type="character" w:styleId="FollowedHyperlink">
@@ -7235,30 +6929,6 @@
 </file>
 
 <file path=customXml/item1.xml><?xml version="1.0" encoding="utf-8"?>
-<b:Sources xmlns:b="http://schemas.openxmlformats.org/officeDocument/2006/bibliography" xmlns="http://schemas.openxmlformats.org/officeDocument/2006/bibliography" SelectedStyle="/APA.XSL" StyleName="APA"/>
-</file>
-
-<file path=customXml/item2.xml><?xml version="1.0" encoding="utf-8"?>
-<?mso-contentType ?>
-<FormTemplates xmlns="http://schemas.microsoft.com/sharepoint/v3/contenttype/forms">
-  <Display>DocumentLibraryForm</Display>
-  <Edit>DocumentLibraryForm</Edit>
-  <New>DocumentLibraryForm</New>
-</FormTemplates>
-</file>
-
-<file path=customXml/item3.xml><?xml version="1.0" encoding="utf-8"?>
-<p:properties xmlns:p="http://schemas.microsoft.com/office/2006/metadata/properties" xmlns:xsi="http://www.w3.org/2001/XMLSchema-instance" xmlns:pc="http://schemas.microsoft.com/office/infopath/2007/PartnerControls">
-  <documentManagement/>
-</p:properties>
-</file>
-
-<file path=customXml/item4.xml><?xml version="1.0" encoding="utf-8"?>
-<?mso-contentType ?>
-<SharedContentType xmlns="Microsoft.SharePoint.Taxonomy.ContentTypeSync" SourceId="c77291d1-ad8b-45b0-85be-c6c178795513" ContentTypeId="0x010100B67483BA6CCA534A962130CE4E010E220C" PreviousValue="false"/>
-</file>
-
-<file path=customXml/item5.xml><?xml version="1.0" encoding="utf-8"?>
 <ct:contentTypeSchema xmlns:ct="http://schemas.microsoft.com/office/2006/metadata/contentType" xmlns:ma="http://schemas.microsoft.com/office/2006/metadata/properties/metaAttributes" ct:_="" ma:_="" ma:contentTypeName="Blank Form" ma:contentTypeID="0x010100B67483BA6CCA534A962130CE4E010E220C00B5AE395459097F46AEC718072B33AF2C" ma:contentTypeVersion="49" ma:contentTypeDescription="" ma:contentTypeScope="" ma:versionID="075715e50aac138bbb76082b9e01985a">
   <xsd:schema xmlns:xsd="http://www.w3.org/2001/XMLSchema" xmlns:xs="http://www.w3.org/2001/XMLSchema" xmlns:p="http://schemas.microsoft.com/office/2006/metadata/properties" targetNamespace="http://schemas.microsoft.com/office/2006/metadata/properties" ma:root="true" ma:fieldsID="40542ff7b8796f528fb5bee7b959d2f8">
     <xsd:element name="properties">
@@ -7372,31 +7042,88 @@
 </ct:contentTypeSchema>
 </file>
 
-<file path=customXml/item6.xml><?xml version="1.0" encoding="utf-8"?>
+<file path=customXml/item2.xml><?xml version="1.0" encoding="utf-8"?>
 <?mso-contentType ?>
 <spe:Receivers xmlns:spe="http://schemas.microsoft.com/sharepoint/events"/>
 </file>
 
+<file path=customXml/item3.xml><?xml version="1.0" encoding="utf-8"?>
+<?mso-contentType ?>
+<SharedContentType xmlns="Microsoft.SharePoint.Taxonomy.ContentTypeSync" SourceId="c77291d1-ad8b-45b0-85be-c6c178795513" ContentTypeId="0x010100B67483BA6CCA534A962130CE4E010E220C" PreviousValue="false"/>
+</file>
+
+<file path=customXml/item4.xml><?xml version="1.0" encoding="utf-8"?>
+<p:properties xmlns:p="http://schemas.microsoft.com/office/2006/metadata/properties" xmlns:xsi="http://www.w3.org/2001/XMLSchema-instance" xmlns:pc="http://schemas.microsoft.com/office/infopath/2007/PartnerControls">
+  <documentManagement/>
+</p:properties>
+</file>
+
+<file path=customXml/item5.xml><?xml version="1.0" encoding="utf-8"?>
+<?mso-contentType ?>
+<FormTemplates xmlns="http://schemas.microsoft.com/sharepoint/v3/contenttype/forms">
+  <Display>DocumentLibraryForm</Display>
+  <Edit>DocumentLibraryForm</Edit>
+  <New>DocumentLibraryForm</New>
+</FormTemplates>
+</file>
+
+<file path=customXml/item6.xml><?xml version="1.0" encoding="utf-8"?>
+<b:Sources xmlns:b="http://schemas.openxmlformats.org/officeDocument/2006/bibliography" xmlns="http://schemas.openxmlformats.org/officeDocument/2006/bibliography" SelectedStyle="/APA.XSL" StyleName="APA"/>
+</file>
+
 <file path=customXml/itemProps1.xml><?xml version="1.0" encoding="utf-8"?>
-<ds:datastoreItem xmlns:ds="http://schemas.openxmlformats.org/officeDocument/2006/customXml" ds:itemID="{8F977DCC-652F-5B4A-95B0-A772E6FBE7B3}"/>
+<ds:datastoreItem xmlns:ds="http://schemas.openxmlformats.org/officeDocument/2006/customXml" ds:itemID="{62884E30-6249-43AF-8DE5-EC74B9123D07}">
+  <ds:schemaRefs>
+    <ds:schemaRef ds:uri="http://schemas.microsoft.com/office/2006/metadata/contentType"/>
+    <ds:schemaRef ds:uri="http://schemas.microsoft.com/office/2006/metadata/properties/metaAttributes"/>
+    <ds:schemaRef ds:uri="http://www.w3.org/2001/XMLSchema"/>
+    <ds:schemaRef ds:uri="http://schemas.microsoft.com/office/2006/metadata/properties"/>
+    <ds:schemaRef ds:uri="http://schemas.openxmlformats.org/package/2006/metadata/core-properties"/>
+    <ds:schemaRef ds:uri="http://purl.org/dc/elements/1.1/"/>
+    <ds:schemaRef ds:uri="http://purl.org/dc/terms/"/>
+    <ds:schemaRef ds:uri="http://schemas.microsoft.com/internal/obd"/>
+    <ds:schemaRef ds:uri="http://schemas.microsoft.com/office/infopath/2007/PartnerControls"/>
+  </ds:schemaRefs>
+</ds:datastoreItem>
 </file>
 
 <file path=customXml/itemProps2.xml><?xml version="1.0" encoding="utf-8"?>
-<ds:datastoreItem xmlns:ds="http://schemas.openxmlformats.org/officeDocument/2006/customXml" ds:itemID="{11CED1F2-CC05-452D-AB30-BB40EAA13B90}"/>
+<ds:datastoreItem xmlns:ds="http://schemas.openxmlformats.org/officeDocument/2006/customXml" ds:itemID="{617B54C2-4B8C-4A70-8003-B1C187C4851C}">
+  <ds:schemaRefs>
+    <ds:schemaRef ds:uri="http://schemas.microsoft.com/sharepoint/events"/>
+  </ds:schemaRefs>
+</ds:datastoreItem>
 </file>
 
 <file path=customXml/itemProps3.xml><?xml version="1.0" encoding="utf-8"?>
-<ds:datastoreItem xmlns:ds="http://schemas.openxmlformats.org/officeDocument/2006/customXml" ds:itemID="{951D26A0-0694-4D48-9EEC-21D2EE5230EE}"/>
+<ds:datastoreItem xmlns:ds="http://schemas.openxmlformats.org/officeDocument/2006/customXml" ds:itemID="{18CCFCB5-77D7-416D-8D4F-F2A25C361943}">
+  <ds:schemaRefs>
+    <ds:schemaRef ds:uri="Microsoft.SharePoint.Taxonomy.ContentTypeSync"/>
+  </ds:schemaRefs>
+</ds:datastoreItem>
 </file>
 
 <file path=customXml/itemProps4.xml><?xml version="1.0" encoding="utf-8"?>
-<ds:datastoreItem xmlns:ds="http://schemas.openxmlformats.org/officeDocument/2006/customXml" ds:itemID="{18CCFCB5-77D7-416D-8D4F-F2A25C361943}"/>
+<ds:datastoreItem xmlns:ds="http://schemas.openxmlformats.org/officeDocument/2006/customXml" ds:itemID="{951D26A0-0694-4D48-9EEC-21D2EE5230EE}">
+  <ds:schemaRefs>
+    <ds:schemaRef ds:uri="http://schemas.microsoft.com/office/2006/metadata/properties"/>
+    <ds:schemaRef ds:uri="http://schemas.microsoft.com/office/infopath/2007/PartnerControls"/>
+  </ds:schemaRefs>
+</ds:datastoreItem>
 </file>
 
 <file path=customXml/itemProps5.xml><?xml version="1.0" encoding="utf-8"?>
-<ds:datastoreItem xmlns:ds="http://schemas.openxmlformats.org/officeDocument/2006/customXml" ds:itemID="{62884E30-6249-43AF-8DE5-EC74B9123D07}"/>
+<ds:datastoreItem xmlns:ds="http://schemas.openxmlformats.org/officeDocument/2006/customXml" ds:itemID="{11CED1F2-CC05-452D-AB30-BB40EAA13B90}">
+  <ds:schemaRefs>
+    <ds:schemaRef ds:uri="http://schemas.microsoft.com/sharepoint/v3/contenttype/forms"/>
+  </ds:schemaRefs>
+</ds:datastoreItem>
 </file>
 
 <file path=customXml/itemProps6.xml><?xml version="1.0" encoding="utf-8"?>
-<ds:datastoreItem xmlns:ds="http://schemas.openxmlformats.org/officeDocument/2006/customXml" ds:itemID="{617B54C2-4B8C-4A70-8003-B1C187C4851C}"/>
+<ds:datastoreItem xmlns:ds="http://schemas.openxmlformats.org/officeDocument/2006/customXml" ds:itemID="{44E6410C-7BDB-4080-BAAE-4AB3C4DDE3CC}">
+  <ds:schemaRefs>
+    <ds:schemaRef ds:uri="http://schemas.openxmlformats.org/officeDocument/2006/bibliography"/>
+  </ds:schemaRefs>
+</ds:datastoreItem>
 </file>
</xml_diff>

<commit_message>
Added intellij idea gitignore
</commit_message>
<xml_diff>
--- a/Notes/Research Ethics Application Form.docx
+++ b/Notes/Research Ethics Application Form.docx
@@ -207,8 +207,6 @@
         </w:rPr>
         <w:t xml:space="preserve">of scope. The form incorporates a short cut for this. </w:t>
       </w:r>
-      <w:bookmarkStart w:id="0" w:name="_GoBack"/>
-      <w:bookmarkEnd w:id="0"/>
     </w:p>
     <w:p>
       <w:pPr>
@@ -816,6 +814,9 @@
               <w:pStyle w:val="Documentbody"/>
               <w:spacing w:after="0"/>
             </w:pPr>
+            <w:r>
+              <w:t>Comparing game tree search techniques for GVGAI</w:t>
+            </w:r>
           </w:p>
         </w:tc>
       </w:tr>
@@ -1497,7 +1498,7 @@
               <w:spacing w:after="0"/>
             </w:pPr>
             <w:r>
-              <w:sym w:font="Wingdings" w:char="F071"/>
+              <w:sym w:font="Wingdings" w:char="F0FE"/>
             </w:r>
             <w:r>
               <w:t xml:space="preserve"> Yes     </w:t>
@@ -1685,7 +1686,7 @@
               <w:t xml:space="preserve"> No     </w:t>
             </w:r>
             <w:r>
-              <w:sym w:font="Wingdings" w:char="F071"/>
+              <w:sym w:font="Wingdings" w:char="F0FE"/>
             </w:r>
             <w:r>
               <w:t xml:space="preserve"> </w:t>
@@ -1809,6 +1810,8 @@
               <w:pStyle w:val="Documentbody"/>
               <w:spacing w:after="0"/>
             </w:pPr>
+            <w:bookmarkStart w:id="0" w:name="_GoBack"/>
+            <w:bookmarkEnd w:id="0"/>
           </w:p>
         </w:tc>
       </w:tr>
@@ -3332,7 +3335,7 @@
         <w:szCs w:val="22"/>
         <w:lang w:val="en-US"/>
       </w:rPr>
-      <w:t>2</w:t>
+      <w:t>4</w:t>
     </w:r>
     <w:r>
       <w:rPr>
@@ -3488,7 +3491,7 @@
                       <a:effectLst/>
                       <a:extLst>
                         <a:ext uri="{C572A759-6A51-4108-AA02-DFA0A04FC94B}">
-                          <ma14:wrappingTextBoxFlag xmlns:ma14="http://schemas.microsoft.com/office/mac/drawingml/2011/main" xmlns:w="http://schemas.openxmlformats.org/wordprocessingml/2006/main" xmlns:w10="urn:schemas-microsoft-com:office:word" xmlns:v="urn:schemas-microsoft-com:vml" xmlns:o="urn:schemas-microsoft-com:office:office" xmlns:mv="urn:schemas-microsoft-com:mac:vml" xmlns:mo="http://schemas.microsoft.com/office/mac/office/2008/main" xmlns=""/>
+                          <ma14:wrappingTextBoxFlag xmlns="" xmlns:mo="http://schemas.microsoft.com/office/mac/office/2008/main" xmlns:mv="urn:schemas-microsoft-com:mac:vml" xmlns:o="urn:schemas-microsoft-com:office:office" xmlns:v="urn:schemas-microsoft-com:vml" xmlns:w10="urn:schemas-microsoft-com:office:word" xmlns:w="http://schemas.openxmlformats.org/wordprocessingml/2006/main" xmlns:ma14="http://schemas.microsoft.com/office/mac/drawingml/2011/main"/>
                         </a:ext>
                       </a:extLst>
                     </wps:spPr>
@@ -6187,10 +6190,6 @@
     <w:lsdException w:name="Book Title" w:uiPriority="33" w:qFormat="1"/>
     <w:lsdException w:name="Bibliography" w:semiHidden="1" w:uiPriority="37" w:unhideWhenUsed="1"/>
     <w:lsdException w:name="TOC Heading" w:semiHidden="1" w:uiPriority="39" w:unhideWhenUsed="1" w:qFormat="1"/>
-    <w:lsdException w:name="Grid Table Light" w:semiHidden="1" w:unhideWhenUsed="1"/>
-    <w:lsdException w:name="Grid Table 1 Light" w:semiHidden="1" w:unhideWhenUsed="1"/>
-    <w:lsdException w:name="Grid Table 2" w:semiHidden="1" w:unhideWhenUsed="1"/>
-    <w:lsdException w:name="Grid Table 3" w:semiHidden="1" w:unhideWhenUsed="1"/>
     <w:lsdException w:name="Grid Table 4" w:uiPriority="49"/>
     <w:lsdException w:name="Grid Table 5 Dark" w:uiPriority="50"/>
     <w:lsdException w:name="Grid Table 6 Colorful" w:uiPriority="51"/>
@@ -6929,6 +6928,11 @@
 </file>
 
 <file path=customXml/item1.xml><?xml version="1.0" encoding="utf-8"?>
+<?mso-contentType ?>
+<spe:Receivers xmlns:spe="http://schemas.microsoft.com/sharepoint/events"/>
+</file>
+
+<file path=customXml/item2.xml><?xml version="1.0" encoding="utf-8"?>
 <ct:contentTypeSchema xmlns:ct="http://schemas.microsoft.com/office/2006/metadata/contentType" xmlns:ma="http://schemas.microsoft.com/office/2006/metadata/properties/metaAttributes" ct:_="" ma:_="" ma:contentTypeName="Blank Form" ma:contentTypeID="0x010100B67483BA6CCA534A962130CE4E010E220C00B5AE395459097F46AEC718072B33AF2C" ma:contentTypeVersion="49" ma:contentTypeDescription="" ma:contentTypeScope="" ma:versionID="075715e50aac138bbb76082b9e01985a">
   <xsd:schema xmlns:xsd="http://www.w3.org/2001/XMLSchema" xmlns:xs="http://www.w3.org/2001/XMLSchema" xmlns:p="http://schemas.microsoft.com/office/2006/metadata/properties" targetNamespace="http://schemas.microsoft.com/office/2006/metadata/properties" ma:root="true" ma:fieldsID="40542ff7b8796f528fb5bee7b959d2f8">
     <xsd:element name="properties">
@@ -7042,14 +7046,13 @@
 </ct:contentTypeSchema>
 </file>
 
-<file path=customXml/item2.xml><?xml version="1.0" encoding="utf-8"?>
-<?mso-contentType ?>
-<spe:Receivers xmlns:spe="http://schemas.microsoft.com/sharepoint/events"/>
-</file>
-
 <file path=customXml/item3.xml><?xml version="1.0" encoding="utf-8"?>
 <?mso-contentType ?>
-<SharedContentType xmlns="Microsoft.SharePoint.Taxonomy.ContentTypeSync" SourceId="c77291d1-ad8b-45b0-85be-c6c178795513" ContentTypeId="0x010100B67483BA6CCA534A962130CE4E010E220C" PreviousValue="false"/>
+<FormTemplates xmlns="http://schemas.microsoft.com/sharepoint/v3/contenttype/forms">
+  <Display>DocumentLibraryForm</Display>
+  <Edit>DocumentLibraryForm</Edit>
+  <New>DocumentLibraryForm</New>
+</FormTemplates>
 </file>
 
 <file path=customXml/item4.xml><?xml version="1.0" encoding="utf-8"?>
@@ -7060,11 +7063,7 @@
 
 <file path=customXml/item5.xml><?xml version="1.0" encoding="utf-8"?>
 <?mso-contentType ?>
-<FormTemplates xmlns="http://schemas.microsoft.com/sharepoint/v3/contenttype/forms">
-  <Display>DocumentLibraryForm</Display>
-  <Edit>DocumentLibraryForm</Edit>
-  <New>DocumentLibraryForm</New>
-</FormTemplates>
+<SharedContentType xmlns="Microsoft.SharePoint.Taxonomy.ContentTypeSync" SourceId="c77291d1-ad8b-45b0-85be-c6c178795513" ContentTypeId="0x010100B67483BA6CCA534A962130CE4E010E220C" PreviousValue="false"/>
 </file>
 
 <file path=customXml/item6.xml><?xml version="1.0" encoding="utf-8"?>
@@ -7072,6 +7071,14 @@
 </file>
 
 <file path=customXml/itemProps1.xml><?xml version="1.0" encoding="utf-8"?>
+<ds:datastoreItem xmlns:ds="http://schemas.openxmlformats.org/officeDocument/2006/customXml" ds:itemID="{617B54C2-4B8C-4A70-8003-B1C187C4851C}">
+  <ds:schemaRefs>
+    <ds:schemaRef ds:uri="http://schemas.microsoft.com/sharepoint/events"/>
+  </ds:schemaRefs>
+</ds:datastoreItem>
+</file>
+
+<file path=customXml/itemProps2.xml><?xml version="1.0" encoding="utf-8"?>
 <ds:datastoreItem xmlns:ds="http://schemas.openxmlformats.org/officeDocument/2006/customXml" ds:itemID="{62884E30-6249-43AF-8DE5-EC74B9123D07}">
   <ds:schemaRefs>
     <ds:schemaRef ds:uri="http://schemas.microsoft.com/office/2006/metadata/contentType"/>
@@ -7087,18 +7094,10 @@
 </ds:datastoreItem>
 </file>
 
-<file path=customXml/itemProps2.xml><?xml version="1.0" encoding="utf-8"?>
-<ds:datastoreItem xmlns:ds="http://schemas.openxmlformats.org/officeDocument/2006/customXml" ds:itemID="{617B54C2-4B8C-4A70-8003-B1C187C4851C}">
+<file path=customXml/itemProps3.xml><?xml version="1.0" encoding="utf-8"?>
+<ds:datastoreItem xmlns:ds="http://schemas.openxmlformats.org/officeDocument/2006/customXml" ds:itemID="{11CED1F2-CC05-452D-AB30-BB40EAA13B90}">
   <ds:schemaRefs>
-    <ds:schemaRef ds:uri="http://schemas.microsoft.com/sharepoint/events"/>
-  </ds:schemaRefs>
-</ds:datastoreItem>
-</file>
-
-<file path=customXml/itemProps3.xml><?xml version="1.0" encoding="utf-8"?>
-<ds:datastoreItem xmlns:ds="http://schemas.openxmlformats.org/officeDocument/2006/customXml" ds:itemID="{18CCFCB5-77D7-416D-8D4F-F2A25C361943}">
-  <ds:schemaRefs>
-    <ds:schemaRef ds:uri="Microsoft.SharePoint.Taxonomy.ContentTypeSync"/>
+    <ds:schemaRef ds:uri="http://schemas.microsoft.com/sharepoint/v3/contenttype/forms"/>
   </ds:schemaRefs>
 </ds:datastoreItem>
 </file>
@@ -7113,15 +7112,15 @@
 </file>
 
 <file path=customXml/itemProps5.xml><?xml version="1.0" encoding="utf-8"?>
-<ds:datastoreItem xmlns:ds="http://schemas.openxmlformats.org/officeDocument/2006/customXml" ds:itemID="{11CED1F2-CC05-452D-AB30-BB40EAA13B90}">
+<ds:datastoreItem xmlns:ds="http://schemas.openxmlformats.org/officeDocument/2006/customXml" ds:itemID="{18CCFCB5-77D7-416D-8D4F-F2A25C361943}">
   <ds:schemaRefs>
-    <ds:schemaRef ds:uri="http://schemas.microsoft.com/sharepoint/v3/contenttype/forms"/>
+    <ds:schemaRef ds:uri="Microsoft.SharePoint.Taxonomy.ContentTypeSync"/>
   </ds:schemaRefs>
 </ds:datastoreItem>
 </file>
 
 <file path=customXml/itemProps6.xml><?xml version="1.0" encoding="utf-8"?>
-<ds:datastoreItem xmlns:ds="http://schemas.openxmlformats.org/officeDocument/2006/customXml" ds:itemID="{44E6410C-7BDB-4080-BAAE-4AB3C4DDE3CC}">
+<ds:datastoreItem xmlns:ds="http://schemas.openxmlformats.org/officeDocument/2006/customXml" ds:itemID="{75865947-132D-4474-A2A9-F6471E336202}">
   <ds:schemaRefs>
     <ds:schemaRef ds:uri="http://schemas.openxmlformats.org/officeDocument/2006/bibliography"/>
   </ds:schemaRefs>

</xml_diff>